<commit_message>
Explain each function in doc
</commit_message>
<xml_diff>
--- a/doc/OpenMP to hStream.docx
+++ b/doc/OpenMP to hStream.docx
@@ -8021,29 +8021,12 @@
     <w:p>
       <w:pPr>
         <w:numPr>
+          <w:ilvl w:val="0"/>
           <w:numId w:val="0"/>
         </w:numPr>
-        <w:jc w:val="left"/>
-        <w:rPr>
-          <w:rFonts w:hint="default"/>
-          <w:sz w:val="28"/>
-          <w:szCs w:val="36"/>
-        </w:rPr>
-      </w:pPr>
-      <w:r>
-        <w:rPr>
-          <w:rFonts w:hint="default"/>
-          <w:sz w:val="28"/>
-          <w:szCs w:val="36"/>
-        </w:rPr>
-        <w:t>涉及到的数据结构：struct var_data,</w:t>
-      </w:r>
-    </w:p>
-    <w:p>
-      <w:pPr>
-        <w:numPr>
-          <w:numId w:val="0"/>
-        </w:numPr>
+        <w:tabs>
+          <w:tab w:val="clear" w:pos="425"/>
+        </w:tabs>
         <w:jc w:val="left"/>
         <w:rPr>
           <w:rFonts w:hint="default"/>
@@ -8063,8 +8046,12 @@
     <w:p>
       <w:pPr>
         <w:numPr>
+          <w:ilvl w:val="0"/>
           <w:numId w:val="0"/>
         </w:numPr>
+        <w:tabs>
+          <w:tab w:val="clear" w:pos="425"/>
+        </w:tabs>
         <w:jc w:val="left"/>
         <w:rPr>
           <w:rFonts w:hint="default"/>
@@ -8084,8 +8071,12 @@
     <w:p>
       <w:pPr>
         <w:numPr>
+          <w:ilvl w:val="0"/>
           <w:numId w:val="0"/>
         </w:numPr>
+        <w:tabs>
+          <w:tab w:val="clear" w:pos="425"/>
+        </w:tabs>
         <w:jc w:val="left"/>
         <w:rPr>
           <w:rFonts w:hint="default"/>
@@ -8105,8 +8096,12 @@
     <w:p>
       <w:pPr>
         <w:numPr>
+          <w:ilvl w:val="0"/>
           <w:numId w:val="0"/>
         </w:numPr>
+        <w:tabs>
+          <w:tab w:val="clear" w:pos="425"/>
+        </w:tabs>
         <w:jc w:val="left"/>
         <w:rPr>
           <w:rFonts w:hint="default"/>
@@ -8126,8 +8121,12 @@
     <w:p>
       <w:pPr>
         <w:numPr>
+          <w:ilvl w:val="0"/>
           <w:numId w:val="0"/>
         </w:numPr>
+        <w:tabs>
+          <w:tab w:val="clear" w:pos="425"/>
+        </w:tabs>
         <w:jc w:val="left"/>
         <w:rPr>
           <w:rFonts w:hint="default"/>
@@ -8147,8 +8146,12 @@
     <w:p>
       <w:pPr>
         <w:numPr>
+          <w:ilvl w:val="0"/>
           <w:numId w:val="0"/>
         </w:numPr>
+        <w:tabs>
+          <w:tab w:val="clear" w:pos="425"/>
+        </w:tabs>
         <w:jc w:val="left"/>
         <w:rPr>
           <w:rFonts w:hint="default"/>
@@ -8168,8 +8171,12 @@
     <w:p>
       <w:pPr>
         <w:numPr>
+          <w:ilvl w:val="0"/>
           <w:numId w:val="0"/>
         </w:numPr>
+        <w:tabs>
+          <w:tab w:val="clear" w:pos="425"/>
+        </w:tabs>
         <w:jc w:val="left"/>
         <w:rPr>
           <w:rFonts w:hint="default"/>
@@ -8189,8 +8196,12 @@
     <w:p>
       <w:pPr>
         <w:numPr>
+          <w:ilvl w:val="0"/>
           <w:numId w:val="0"/>
         </w:numPr>
+        <w:tabs>
+          <w:tab w:val="clear" w:pos="425"/>
+        </w:tabs>
         <w:jc w:val="left"/>
         <w:rPr>
           <w:rFonts w:hint="default"/>
@@ -8218,8 +8229,12 @@
     <w:p>
       <w:pPr>
         <w:numPr>
+          <w:ilvl w:val="0"/>
           <w:numId w:val="0"/>
         </w:numPr>
+        <w:tabs>
+          <w:tab w:val="clear" w:pos="425"/>
+        </w:tabs>
         <w:jc w:val="left"/>
         <w:rPr>
           <w:rFonts w:hint="default"/>
@@ -8247,8 +8262,12 @@
     <w:p>
       <w:pPr>
         <w:numPr>
+          <w:ilvl w:val="0"/>
           <w:numId w:val="0"/>
         </w:numPr>
+        <w:tabs>
+          <w:tab w:val="clear" w:pos="425"/>
+        </w:tabs>
         <w:jc w:val="left"/>
         <w:rPr>
           <w:rFonts w:hint="default"/>
@@ -8276,8 +8295,12 @@
     <w:p>
       <w:pPr>
         <w:numPr>
+          <w:ilvl w:val="0"/>
           <w:numId w:val="0"/>
         </w:numPr>
+        <w:tabs>
+          <w:tab w:val="clear" w:pos="425"/>
+        </w:tabs>
         <w:jc w:val="left"/>
         <w:rPr>
           <w:rFonts w:hint="default"/>
@@ -8305,8 +8328,12 @@
     <w:p>
       <w:pPr>
         <w:numPr>
+          <w:ilvl w:val="0"/>
           <w:numId w:val="0"/>
         </w:numPr>
+        <w:tabs>
+          <w:tab w:val="clear" w:pos="425"/>
+        </w:tabs>
         <w:jc w:val="left"/>
         <w:rPr>
           <w:rFonts w:hint="default"/>
@@ -8334,8 +8361,12 @@
     <w:p>
       <w:pPr>
         <w:numPr>
+          <w:ilvl w:val="0"/>
           <w:numId w:val="0"/>
         </w:numPr>
+        <w:tabs>
+          <w:tab w:val="clear" w:pos="425"/>
+        </w:tabs>
         <w:jc w:val="left"/>
         <w:rPr>
           <w:rFonts w:hint="default"/>
@@ -8357,22 +8388,18 @@
           <w:sz w:val="22"/>
           <w:szCs w:val="28"/>
         </w:rPr>
-        <w:t>评估索引表达式的取值范围及评估值并保存在var_data中。</w:t>
-      </w:r>
-      <w:r>
-        <w:rPr>
-          <w:rFonts w:hint="default"/>
-          <w:sz w:val="22"/>
-          <w:szCs w:val="28"/>
-        </w:rPr>
-        <w:t>struct var_data是数组变量，expr是数组的索引表达式。因此数组变量可能被访问多次，存在多个索引表达式，因此会比较当前索引表达式的评估值与var_data中保存的之前索引表达式的评估值，如果大于value_max，则更新var_data的max_value_str（最大取值范围）和value_max（最大评估值）。如果小于value_min，则更新var_data的min_value_str（最小取值范围）和value_min（最小评估值）。</w:t>
+        <w:t>评估索引表达式的取值范围及评估值并保存在var_data中。struct var_data是数组变量，expr是数组的索引表达式。因此数组变量可能被访问多次，存在多个索引表达式，因此会比较当前索引表达式的评估值与var_data中保存的之前索引表达式的评估值，如果大于value_max，则更新var_data的max_value_str（最大取值范围）和value_max（最大评估值）。如果小于value_min，则更新var_data的min_value_str（最小取值范围）和value_min（最小评估值）。</w:t>
       </w:r>
     </w:p>
     <w:p>
       <w:pPr>
         <w:numPr>
+          <w:ilvl w:val="0"/>
           <w:numId w:val="0"/>
         </w:numPr>
+        <w:tabs>
+          <w:tab w:val="clear" w:pos="425"/>
+        </w:tabs>
         <w:jc w:val="left"/>
         <w:rPr>
           <w:rFonts w:hint="default"/>
@@ -8394,22 +8421,18 @@
           <w:sz w:val="22"/>
           <w:szCs w:val="28"/>
         </w:rPr>
-        <w:t>函数提取表达式中数组变量名(字符串形式)，及索引表达式(Expr*的向量)。</w:t>
-      </w:r>
-      <w:r>
-        <w:rPr>
-          <w:rFonts w:hint="default"/>
-          <w:sz w:val="22"/>
-          <w:szCs w:val="28"/>
-        </w:rPr>
-        <w:t>ArraySubscriptExpr是数据访问表达式，如A[1][2]。在AST中多维数组表示为嵌套的ArraySubscriptExpr，因此函数进行了递归调用。</w:t>
+        <w:t>函数提取表达式中数组变量名(字符串形式)，及索引表达式(Expr*的向量)。ArraySubscriptExpr是数据访问表达式，如A[1][2]。在AST中多维数组表示为嵌套的ArraySubscriptExpr，因此函数进行了递归调用。</w:t>
       </w:r>
     </w:p>
     <w:p>
       <w:pPr>
         <w:numPr>
+          <w:ilvl w:val="0"/>
           <w:numId w:val="0"/>
         </w:numPr>
+        <w:tabs>
+          <w:tab w:val="clear" w:pos="425"/>
+        </w:tabs>
         <w:jc w:val="left"/>
         <w:rPr>
           <w:rFonts w:hint="default"/>
@@ -8437,8 +8460,12 @@
     <w:p>
       <w:pPr>
         <w:numPr>
+          <w:ilvl w:val="0"/>
           <w:numId w:val="0"/>
         </w:numPr>
+        <w:tabs>
+          <w:tab w:val="clear" w:pos="425"/>
+        </w:tabs>
         <w:jc w:val="left"/>
         <w:rPr>
           <w:rFonts w:hint="default"/>
@@ -8466,8 +8493,12 @@
     <w:p>
       <w:pPr>
         <w:numPr>
+          <w:ilvl w:val="0"/>
           <w:numId w:val="0"/>
         </w:numPr>
+        <w:tabs>
+          <w:tab w:val="clear" w:pos="425"/>
+        </w:tabs>
         <w:jc w:val="left"/>
         <w:rPr>
           <w:rFonts w:hint="default"/>
@@ -8495,8 +8526,12 @@
     <w:p>
       <w:pPr>
         <w:numPr>
+          <w:ilvl w:val="0"/>
           <w:numId w:val="0"/>
         </w:numPr>
+        <w:tabs>
+          <w:tab w:val="clear" w:pos="425"/>
+        </w:tabs>
         <w:jc w:val="left"/>
         <w:rPr>
           <w:rFonts w:hint="default"/>
@@ -8524,8 +8559,12 @@
     <w:p>
       <w:pPr>
         <w:numPr>
+          <w:ilvl w:val="0"/>
           <w:numId w:val="0"/>
         </w:numPr>
+        <w:tabs>
+          <w:tab w:val="clear" w:pos="425"/>
+        </w:tabs>
         <w:jc w:val="left"/>
         <w:rPr>
           <w:rFonts w:hint="default"/>
@@ -8553,8 +8592,12 @@
     <w:p>
       <w:pPr>
         <w:numPr>
+          <w:ilvl w:val="0"/>
           <w:numId w:val="0"/>
         </w:numPr>
+        <w:tabs>
+          <w:tab w:val="clear" w:pos="425"/>
+        </w:tabs>
         <w:jc w:val="left"/>
         <w:rPr>
           <w:rFonts w:hint="default"/>
@@ -8582,8 +8625,12 @@
     <w:p>
       <w:pPr>
         <w:numPr>
+          <w:ilvl w:val="0"/>
           <w:numId w:val="0"/>
         </w:numPr>
+        <w:tabs>
+          <w:tab w:val="clear" w:pos="425"/>
+        </w:tabs>
         <w:jc w:val="left"/>
         <w:rPr>
           <w:rFonts w:hint="default"/>
@@ -8611,8 +8658,12 @@
     <w:p>
       <w:pPr>
         <w:numPr>
+          <w:ilvl w:val="0"/>
           <w:numId w:val="0"/>
         </w:numPr>
+        <w:tabs>
+          <w:tab w:val="clear" w:pos="425"/>
+        </w:tabs>
         <w:jc w:val="left"/>
         <w:rPr>
           <w:rFonts w:hint="default"/>
@@ -8640,8 +8691,12 @@
     <w:p>
       <w:pPr>
         <w:numPr>
+          <w:ilvl w:val="0"/>
           <w:numId w:val="0"/>
         </w:numPr>
+        <w:tabs>
+          <w:tab w:val="clear" w:pos="425"/>
+        </w:tabs>
         <w:jc w:val="left"/>
         <w:rPr>
           <w:rFonts w:hint="default"/>
@@ -8663,46 +8718,18 @@
           <w:sz w:val="22"/>
           <w:szCs w:val="28"/>
         </w:rPr>
-        <w:t>在访问Stmt对象后，会调用本函数。首先将当前作用域从栈中弹出。如果退出的是omp for循环，则视为该kernel到此结束，开始分析kernel中访问的所有数组变量，并为其创建mem_xfer对象记录数组大小、类型、</w:t>
-      </w:r>
-      <w:r>
-        <w:rPr>
-          <w:rFonts w:hint="default"/>
-          <w:sz w:val="22"/>
-          <w:szCs w:val="28"/>
-        </w:rPr>
-        <w:t>创建</w:t>
-      </w:r>
-      <w:r>
-        <w:rPr>
-          <w:rFonts w:hint="default"/>
-          <w:sz w:val="22"/>
-          <w:szCs w:val="28"/>
-        </w:rPr>
-        <w:t>buffer</w:t>
-      </w:r>
-      <w:r>
-        <w:rPr>
-          <w:rFonts w:hint="default"/>
-          <w:sz w:val="22"/>
-          <w:szCs w:val="28"/>
-        </w:rPr>
-        <w:t>的位置</w:t>
-      </w:r>
-      <w:r>
-        <w:rPr>
-          <w:rFonts w:hint="default"/>
-          <w:sz w:val="22"/>
-          <w:szCs w:val="28"/>
-        </w:rPr>
-        <w:t>、传输代码的位置、传输方向等信息。然后将kernel_info对象压入到栈中，清空kernel_info对象，将process_state置为2,表明位于kernel代码后（预留为优化用）。</w:t>
+        <w:t>在访问Stmt对象后，会调用本函数。首先将当前作用域从栈中弹出。如果退出的是omp for循环，则视为该kernel到此结束，开始分析kernel中访问的所有数组变量，并为其创建mem_xfer对象记录数组大小、类型、创建buffer的位置、传输代码的位置、传输方向等信息。然后将kernel_info对象压入到栈中，清空kernel_info对象，将process_state置为2,表明位于kernel代码后（预留为优化用）。</w:t>
       </w:r>
     </w:p>
     <w:p>
       <w:pPr>
         <w:numPr>
+          <w:ilvl w:val="0"/>
           <w:numId w:val="0"/>
         </w:numPr>
+        <w:tabs>
+          <w:tab w:val="clear" w:pos="425"/>
+        </w:tabs>
         <w:jc w:val="left"/>
         <w:rPr>
           <w:rFonts w:hint="default"/>
@@ -8726,8 +8753,80 @@
         </w:rPr>
         <w:t>访问Stmt对象时调用。</w:t>
       </w:r>
-      <w:bookmarkStart w:id="0" w:name="_GoBack"/>
-      <w:bookmarkEnd w:id="0"/>
+      <w:r>
+        <w:rPr>
+          <w:rFonts w:hint="default"/>
+          <w:sz w:val="22"/>
+          <w:szCs w:val="28"/>
+        </w:rPr>
+        <w:t>如果是ForStmt语句且process_state等于1（即kernel代码中的for语句），记录循环变量在循环迭代过程中的最小值、最大值（目前仅仅处理步长为1的情况）。如果该ForStmt语句是omp for指导语句修饰的，记录该循环在源代码中的起始与结束行号（两者之间的代码就是kernel函数体），及循环变量的初始值和总的迭代次数（任务划分时使用）。如果是kernel内的DeclRefExpr语句，而且对应的变量是在kernel范围外声名，则记录该变量作为kernel参数。如果是BinaryOperator表达式，分情况进行处理：统计kernel中计算操作数量（预留性能评估用）；如果非指针变量在kernel中被初始化，则将该变量作为kernel的局部参数（不需要传值）；如果是malloc函数调用，则记录对应指针变量分配的内存空间大小；对于kernel内部的访存操作，判断是读或写内存操作，确定需要将指针变量所指向的内存数据从host传到device还是从device传回host。</w:t>
+      </w:r>
+    </w:p>
+    <w:p>
+      <w:pPr>
+        <w:numPr>
+          <w:ilvl w:val="0"/>
+          <w:numId w:val="0"/>
+        </w:numPr>
+        <w:tabs>
+          <w:tab w:val="clear" w:pos="425"/>
+        </w:tabs>
+        <w:jc w:val="left"/>
+        <w:rPr>
+          <w:rFonts w:hint="default"/>
+          <w:sz w:val="22"/>
+          <w:szCs w:val="28"/>
+        </w:rPr>
+      </w:pPr>
+      <w:r>
+        <w:rPr>
+          <w:rFonts w:hint="default"/>
+          <w:sz w:val="28"/>
+          <w:szCs w:val="36"/>
+        </w:rPr>
+        <w:t>VisitVarDecl(VarDecl *):</w:t>
+      </w:r>
+      <w:r>
+        <w:rPr>
+          <w:rFonts w:hint="default"/>
+          <w:sz w:val="22"/>
+          <w:szCs w:val="28"/>
+        </w:rPr>
+        <w:t>处理变量声明语句，将新声明的变量插入到作用域对象。对于kernel内的变量声明还需要判断其初始化表达式是否包括访存操作。</w:t>
+      </w:r>
+    </w:p>
+    <w:p>
+      <w:pPr>
+        <w:numPr>
+          <w:ilvl w:val="0"/>
+          <w:numId w:val="0"/>
+        </w:numPr>
+        <w:tabs>
+          <w:tab w:val="clear" w:pos="425"/>
+        </w:tabs>
+        <w:jc w:val="left"/>
+        <w:rPr>
+          <w:rFonts w:hint="default"/>
+          <w:sz w:val="22"/>
+          <w:szCs w:val="28"/>
+        </w:rPr>
+      </w:pPr>
+      <w:r>
+        <w:rPr>
+          <w:rFonts w:hint="default"/>
+          <w:sz w:val="28"/>
+          <w:szCs w:val="36"/>
+        </w:rPr>
+        <w:t>VisitFunctioDecl(FunctionDecl *):</w:t>
+      </w:r>
+      <w:r>
+        <w:rPr>
+          <w:rFonts w:hint="default"/>
+          <w:sz w:val="22"/>
+          <w:szCs w:val="28"/>
+        </w:rPr>
+        <w:t>处理函数声明语句，如果该函数在声明时有函数体，则在作用域中记录该函数（用于表明下个作用域就是该函数的函数体）。</w:t>
+      </w:r>
     </w:p>
     <w:p>
       <w:pPr>
@@ -8754,8 +8853,2759 @@
     <w:p>
       <w:pPr>
         <w:numPr>
+          <w:ilvl w:val="0"/>
           <w:numId w:val="0"/>
         </w:numPr>
+        <w:tabs>
+          <w:tab w:val="clear" w:pos="425"/>
+        </w:tabs>
+        <w:jc w:val="left"/>
+        <w:rPr>
+          <w:rFonts w:hint="default"/>
+          <w:sz w:val="28"/>
+          <w:szCs w:val="36"/>
+        </w:rPr>
+      </w:pPr>
+      <w:r>
+        <w:rPr>
+          <w:rFonts w:hint="default"/>
+          <w:sz w:val="28"/>
+          <w:szCs w:val="36"/>
+        </w:rPr>
+        <w:t>Kernel文件生成：</w:t>
+      </w:r>
+    </w:p>
+    <w:tbl>
+      <w:tblPr>
+        <w:tblStyle w:val="4"/>
+        <w:tblW w:w="7614" w:type="dxa"/>
+        <w:tblInd w:w="0" w:type="dxa"/>
+        <w:tblBorders>
+          <w:top w:val="single" w:color="auto" w:sz="4" w:space="0"/>
+          <w:left w:val="single" w:color="auto" w:sz="4" w:space="0"/>
+          <w:bottom w:val="single" w:color="auto" w:sz="4" w:space="0"/>
+          <w:right w:val="single" w:color="auto" w:sz="4" w:space="0"/>
+          <w:insideH w:val="single" w:color="auto" w:sz="4" w:space="0"/>
+          <w:insideV w:val="single" w:color="auto" w:sz="4" w:space="0"/>
+        </w:tblBorders>
+        <w:tblLayout w:type="fixed"/>
+        <w:tblCellMar>
+          <w:left w:w="108" w:type="dxa"/>
+          <w:right w:w="108" w:type="dxa"/>
+        </w:tblCellMar>
+      </w:tblPr>
+      <w:tblGrid>
+        <w:gridCol w:w="7614"/>
+      </w:tblGrid>
+      <w:tr>
+        <w:tc>
+          <w:tcPr>
+            <w:tcW w:w="7614" w:type="dxa"/>
+          </w:tcPr>
+          <w:p>
+            <w:pPr>
+              <w:keepNext w:val="0"/>
+              <w:keepLines w:val="0"/>
+              <w:pageBreakBefore w:val="0"/>
+              <w:widowControl w:val="0"/>
+              <w:numPr>
+                <w:ilvl w:val="0"/>
+                <w:numId w:val="0"/>
+              </w:numPr>
+              <w:tabs>
+                <w:tab w:val="clear" w:pos="425"/>
+              </w:tabs>
+              <w:kinsoku/>
+              <w:wordWrap/>
+              <w:overflowPunct/>
+              <w:topLinePunct w:val="0"/>
+              <w:autoSpaceDE/>
+              <w:autoSpaceDN/>
+              <w:bidi w:val="0"/>
+              <w:adjustRightInd/>
+              <w:snapToGrid/>
+              <w:spacing w:line="80" w:lineRule="atLeast"/>
+              <w:ind w:left="0" w:leftChars="0" w:right="0" w:rightChars="0" w:firstLine="0" w:firstLineChars="0"/>
+              <w:jc w:val="left"/>
+              <w:textAlignment w:val="auto"/>
+              <w:outlineLvl w:val="9"/>
+              <w:rPr>
+                <w:rFonts w:hint="default"/>
+                <w:sz w:val="28"/>
+                <w:szCs w:val="36"/>
+                <w:vertAlign w:val="baseline"/>
+              </w:rPr>
+            </w:pPr>
+            <w:r>
+              <w:rPr>
+                <w:rFonts w:hint="default"/>
+                <w:sz w:val="28"/>
+                <w:szCs w:val="36"/>
+                <w:vertAlign w:val="baseline"/>
+              </w:rPr>
+              <w:t>原#include语句</w:t>
+            </w:r>
+          </w:p>
+          <w:p>
+            <w:pPr>
+              <w:keepNext w:val="0"/>
+              <w:keepLines w:val="0"/>
+              <w:pageBreakBefore w:val="0"/>
+              <w:widowControl w:val="0"/>
+              <w:numPr>
+                <w:ilvl w:val="0"/>
+                <w:numId w:val="0"/>
+              </w:numPr>
+              <w:tabs>
+                <w:tab w:val="clear" w:pos="425"/>
+              </w:tabs>
+              <w:kinsoku/>
+              <w:wordWrap/>
+              <w:overflowPunct/>
+              <w:topLinePunct w:val="0"/>
+              <w:autoSpaceDE/>
+              <w:autoSpaceDN/>
+              <w:bidi w:val="0"/>
+              <w:adjustRightInd/>
+              <w:snapToGrid/>
+              <w:spacing w:line="80" w:lineRule="atLeast"/>
+              <w:ind w:left="0" w:leftChars="0" w:right="0" w:rightChars="0" w:firstLine="0" w:firstLineChars="0"/>
+              <w:jc w:val="left"/>
+              <w:textAlignment w:val="auto"/>
+              <w:outlineLvl w:val="9"/>
+              <w:rPr>
+                <w:rFonts w:hint="default"/>
+                <w:sz w:val="28"/>
+                <w:szCs w:val="36"/>
+                <w:vertAlign w:val="baseline"/>
+              </w:rPr>
+            </w:pPr>
+            <w:r>
+              <w:rPr>
+                <w:rFonts w:hint="default"/>
+                <w:sz w:val="28"/>
+                <w:szCs w:val="36"/>
+                <w:vertAlign w:val="baseline"/>
+              </w:rPr>
+              <w:t>#include &lt;intel-coi/sink/COIPipeline_sink.h&gt;</w:t>
+            </w:r>
+          </w:p>
+          <w:p>
+            <w:pPr>
+              <w:keepNext w:val="0"/>
+              <w:keepLines w:val="0"/>
+              <w:pageBreakBefore w:val="0"/>
+              <w:widowControl w:val="0"/>
+              <w:numPr>
+                <w:ilvl w:val="0"/>
+                <w:numId w:val="0"/>
+              </w:numPr>
+              <w:tabs>
+                <w:tab w:val="clear" w:pos="425"/>
+              </w:tabs>
+              <w:kinsoku/>
+              <w:wordWrap/>
+              <w:overflowPunct/>
+              <w:topLinePunct w:val="0"/>
+              <w:autoSpaceDE/>
+              <w:autoSpaceDN/>
+              <w:bidi w:val="0"/>
+              <w:adjustRightInd/>
+              <w:snapToGrid/>
+              <w:spacing w:line="80" w:lineRule="atLeast"/>
+              <w:ind w:left="0" w:leftChars="0" w:right="0" w:rightChars="0" w:firstLine="0" w:firstLineChars="0"/>
+              <w:jc w:val="left"/>
+              <w:textAlignment w:val="auto"/>
+              <w:outlineLvl w:val="9"/>
+              <w:rPr>
+                <w:rFonts w:hint="default"/>
+                <w:sz w:val="28"/>
+                <w:szCs w:val="36"/>
+                <w:vertAlign w:val="baseline"/>
+              </w:rPr>
+            </w:pPr>
+            <w:r>
+              <w:rPr>
+                <w:rFonts w:hint="default"/>
+                <w:sz w:val="28"/>
+                <w:szCs w:val="36"/>
+                <w:vertAlign w:val="baseline"/>
+              </w:rPr>
+              <w:t>COINATIVELIBEXPORT void</w:t>
+            </w:r>
+          </w:p>
+          <w:p>
+            <w:pPr>
+              <w:keepNext w:val="0"/>
+              <w:keepLines w:val="0"/>
+              <w:pageBreakBefore w:val="0"/>
+              <w:widowControl w:val="0"/>
+              <w:numPr>
+                <w:ilvl w:val="0"/>
+                <w:numId w:val="0"/>
+              </w:numPr>
+              <w:tabs>
+                <w:tab w:val="clear" w:pos="425"/>
+              </w:tabs>
+              <w:kinsoku/>
+              <w:wordWrap/>
+              <w:overflowPunct/>
+              <w:topLinePunct w:val="0"/>
+              <w:autoSpaceDE/>
+              <w:autoSpaceDN/>
+              <w:bidi w:val="0"/>
+              <w:adjustRightInd/>
+              <w:snapToGrid/>
+              <w:spacing w:line="80" w:lineRule="atLeast"/>
+              <w:ind w:left="0" w:leftChars="0" w:right="0" w:rightChars="0" w:firstLine="0" w:firstLineChars="0"/>
+              <w:jc w:val="left"/>
+              <w:textAlignment w:val="auto"/>
+              <w:outlineLvl w:val="9"/>
+              <w:rPr>
+                <w:rFonts w:hint="default"/>
+                <w:sz w:val="28"/>
+                <w:szCs w:val="36"/>
+                <w:vertAlign w:val="baseline"/>
+              </w:rPr>
+            </w:pPr>
+            <w:r>
+              <w:rPr>
+                <w:rFonts w:hint="default"/>
+                <w:sz w:val="28"/>
+                <w:szCs w:val="36"/>
+                <w:vertAlign w:val="baseline"/>
+              </w:rPr>
+              <w:t>kernel (uint64_t arg0,</w:t>
+            </w:r>
+          </w:p>
+          <w:p>
+            <w:pPr>
+              <w:keepNext w:val="0"/>
+              <w:keepLines w:val="0"/>
+              <w:pageBreakBefore w:val="0"/>
+              <w:widowControl w:val="0"/>
+              <w:numPr>
+                <w:ilvl w:val="0"/>
+                <w:numId w:val="0"/>
+              </w:numPr>
+              <w:tabs>
+                <w:tab w:val="clear" w:pos="425"/>
+              </w:tabs>
+              <w:kinsoku/>
+              <w:wordWrap/>
+              <w:overflowPunct/>
+              <w:topLinePunct w:val="0"/>
+              <w:autoSpaceDE/>
+              <w:autoSpaceDN/>
+              <w:bidi w:val="0"/>
+              <w:adjustRightInd/>
+              <w:snapToGrid/>
+              <w:spacing w:line="80" w:lineRule="atLeast"/>
+              <w:ind w:left="0" w:leftChars="0" w:right="0" w:rightChars="0" w:firstLine="560" w:firstLineChars="0"/>
+              <w:jc w:val="left"/>
+              <w:textAlignment w:val="auto"/>
+              <w:outlineLvl w:val="9"/>
+              <w:rPr>
+                <w:rFonts w:hint="default"/>
+                <w:sz w:val="28"/>
+                <w:szCs w:val="36"/>
+                <w:vertAlign w:val="baseline"/>
+              </w:rPr>
+            </w:pPr>
+            <w:r>
+              <w:rPr>
+                <w:rFonts w:hint="default"/>
+                <w:sz w:val="28"/>
+                <w:szCs w:val="36"/>
+                <w:vertAlign w:val="baseline"/>
+              </w:rPr>
+              <w:t>uint64_t arg1,</w:t>
+            </w:r>
+          </w:p>
+          <w:p>
+            <w:pPr>
+              <w:keepNext w:val="0"/>
+              <w:keepLines w:val="0"/>
+              <w:pageBreakBefore w:val="0"/>
+              <w:widowControl w:val="0"/>
+              <w:numPr>
+                <w:ilvl w:val="0"/>
+                <w:numId w:val="0"/>
+              </w:numPr>
+              <w:tabs>
+                <w:tab w:val="clear" w:pos="425"/>
+              </w:tabs>
+              <w:kinsoku/>
+              <w:wordWrap/>
+              <w:overflowPunct/>
+              <w:topLinePunct w:val="0"/>
+              <w:autoSpaceDE/>
+              <w:autoSpaceDN/>
+              <w:bidi w:val="0"/>
+              <w:adjustRightInd/>
+              <w:snapToGrid/>
+              <w:spacing w:line="80" w:lineRule="atLeast"/>
+              <w:ind w:left="0" w:leftChars="0" w:right="0" w:rightChars="0" w:firstLine="560" w:firstLineChars="0"/>
+              <w:jc w:val="left"/>
+              <w:textAlignment w:val="auto"/>
+              <w:outlineLvl w:val="9"/>
+              <w:rPr>
+                <w:rFonts w:hint="default"/>
+                <w:sz w:val="28"/>
+                <w:szCs w:val="36"/>
+                <w:vertAlign w:val="baseline"/>
+              </w:rPr>
+            </w:pPr>
+            <w:r>
+              <w:rPr>
+                <w:rFonts w:hint="default"/>
+                <w:sz w:val="28"/>
+                <w:szCs w:val="36"/>
+                <w:vertAlign w:val="baseline"/>
+              </w:rPr>
+              <w:t>……</w:t>
+            </w:r>
+          </w:p>
+          <w:p>
+            <w:pPr>
+              <w:keepNext w:val="0"/>
+              <w:keepLines w:val="0"/>
+              <w:pageBreakBefore w:val="0"/>
+              <w:widowControl w:val="0"/>
+              <w:numPr>
+                <w:ilvl w:val="0"/>
+                <w:numId w:val="0"/>
+              </w:numPr>
+              <w:tabs>
+                <w:tab w:val="clear" w:pos="425"/>
+              </w:tabs>
+              <w:kinsoku/>
+              <w:wordWrap/>
+              <w:overflowPunct/>
+              <w:topLinePunct w:val="0"/>
+              <w:autoSpaceDE/>
+              <w:autoSpaceDN/>
+              <w:bidi w:val="0"/>
+              <w:adjustRightInd/>
+              <w:snapToGrid/>
+              <w:spacing w:line="80" w:lineRule="atLeast"/>
+              <w:ind w:left="0" w:leftChars="0" w:right="0" w:rightChars="0" w:firstLine="560" w:firstLineChars="0"/>
+              <w:jc w:val="left"/>
+              <w:textAlignment w:val="auto"/>
+              <w:outlineLvl w:val="9"/>
+              <w:rPr>
+                <w:rFonts w:hint="default"/>
+                <w:sz w:val="28"/>
+                <w:szCs w:val="36"/>
+                <w:vertAlign w:val="baseline"/>
+              </w:rPr>
+            </w:pPr>
+            <w:r>
+              <w:rPr>
+                <w:rFonts w:hint="default"/>
+                <w:sz w:val="28"/>
+                <w:szCs w:val="36"/>
+                <w:vertAlign w:val="baseline"/>
+              </w:rPr>
+              <w:t>)</w:t>
+            </w:r>
+          </w:p>
+          <w:p>
+            <w:pPr>
+              <w:keepNext w:val="0"/>
+              <w:keepLines w:val="0"/>
+              <w:pageBreakBefore w:val="0"/>
+              <w:widowControl w:val="0"/>
+              <w:numPr>
+                <w:ilvl w:val="0"/>
+                <w:numId w:val="0"/>
+              </w:numPr>
+              <w:tabs>
+                <w:tab w:val="clear" w:pos="425"/>
+              </w:tabs>
+              <w:kinsoku/>
+              <w:wordWrap/>
+              <w:overflowPunct/>
+              <w:topLinePunct w:val="0"/>
+              <w:autoSpaceDE/>
+              <w:autoSpaceDN/>
+              <w:bidi w:val="0"/>
+              <w:adjustRightInd/>
+              <w:snapToGrid/>
+              <w:spacing w:line="80" w:lineRule="atLeast"/>
+              <w:ind w:right="0" w:rightChars="0"/>
+              <w:jc w:val="left"/>
+              <w:textAlignment w:val="auto"/>
+              <w:outlineLvl w:val="9"/>
+              <w:rPr>
+                <w:rFonts w:hint="default"/>
+                <w:sz w:val="28"/>
+                <w:szCs w:val="36"/>
+                <w:vertAlign w:val="baseline"/>
+              </w:rPr>
+            </w:pPr>
+            <w:r>
+              <w:rPr>
+                <w:rFonts w:hint="default"/>
+                <w:sz w:val="28"/>
+                <w:szCs w:val="36"/>
+                <w:vertAlign w:val="baseline"/>
+              </w:rPr>
+              <w:t>{</w:t>
+            </w:r>
+          </w:p>
+          <w:p>
+            <w:pPr>
+              <w:keepNext w:val="0"/>
+              <w:keepLines w:val="0"/>
+              <w:pageBreakBefore w:val="0"/>
+              <w:widowControl w:val="0"/>
+              <w:numPr>
+                <w:ilvl w:val="0"/>
+                <w:numId w:val="0"/>
+              </w:numPr>
+              <w:tabs>
+                <w:tab w:val="clear" w:pos="425"/>
+              </w:tabs>
+              <w:kinsoku/>
+              <w:wordWrap/>
+              <w:overflowPunct/>
+              <w:topLinePunct w:val="0"/>
+              <w:autoSpaceDE/>
+              <w:autoSpaceDN/>
+              <w:bidi w:val="0"/>
+              <w:adjustRightInd/>
+              <w:snapToGrid/>
+              <w:spacing w:line="80" w:lineRule="atLeast"/>
+              <w:ind w:right="0" w:rightChars="0"/>
+              <w:jc w:val="left"/>
+              <w:textAlignment w:val="auto"/>
+              <w:outlineLvl w:val="9"/>
+              <w:rPr>
+                <w:rFonts w:hint="default"/>
+                <w:sz w:val="28"/>
+                <w:szCs w:val="36"/>
+                <w:vertAlign w:val="baseline"/>
+              </w:rPr>
+            </w:pPr>
+            <w:r>
+              <w:rPr>
+                <w:rFonts w:hint="default"/>
+                <w:sz w:val="28"/>
+                <w:szCs w:val="36"/>
+                <w:vertAlign w:val="baseline"/>
+              </w:rPr>
+              <w:t>Int start_index = (int) arg0;</w:t>
+            </w:r>
+          </w:p>
+          <w:p>
+            <w:pPr>
+              <w:keepNext w:val="0"/>
+              <w:keepLines w:val="0"/>
+              <w:pageBreakBefore w:val="0"/>
+              <w:widowControl w:val="0"/>
+              <w:numPr>
+                <w:ilvl w:val="0"/>
+                <w:numId w:val="0"/>
+              </w:numPr>
+              <w:tabs>
+                <w:tab w:val="clear" w:pos="425"/>
+              </w:tabs>
+              <w:kinsoku/>
+              <w:wordWrap/>
+              <w:overflowPunct/>
+              <w:topLinePunct w:val="0"/>
+              <w:autoSpaceDE/>
+              <w:autoSpaceDN/>
+              <w:bidi w:val="0"/>
+              <w:adjustRightInd/>
+              <w:snapToGrid/>
+              <w:spacing w:line="80" w:lineRule="atLeast"/>
+              <w:ind w:right="0" w:rightChars="0"/>
+              <w:jc w:val="left"/>
+              <w:textAlignment w:val="auto"/>
+              <w:outlineLvl w:val="9"/>
+              <w:rPr>
+                <w:rFonts w:hint="default"/>
+                <w:sz w:val="28"/>
+                <w:szCs w:val="36"/>
+                <w:vertAlign w:val="baseline"/>
+              </w:rPr>
+            </w:pPr>
+            <w:r>
+              <w:rPr>
+                <w:rFonts w:hint="default"/>
+                <w:sz w:val="28"/>
+                <w:szCs w:val="36"/>
+                <w:vertAlign w:val="baseline"/>
+              </w:rPr>
+              <w:t>Int end_index = (int) arg1;</w:t>
+            </w:r>
+          </w:p>
+          <w:p>
+            <w:pPr>
+              <w:keepNext w:val="0"/>
+              <w:keepLines w:val="0"/>
+              <w:pageBreakBefore w:val="0"/>
+              <w:widowControl w:val="0"/>
+              <w:numPr>
+                <w:ilvl w:val="0"/>
+                <w:numId w:val="0"/>
+              </w:numPr>
+              <w:tabs>
+                <w:tab w:val="clear" w:pos="425"/>
+              </w:tabs>
+              <w:kinsoku/>
+              <w:wordWrap/>
+              <w:overflowPunct/>
+              <w:topLinePunct w:val="0"/>
+              <w:autoSpaceDE/>
+              <w:autoSpaceDN/>
+              <w:bidi w:val="0"/>
+              <w:adjustRightInd/>
+              <w:snapToGrid/>
+              <w:spacing w:line="80" w:lineRule="atLeast"/>
+              <w:ind w:right="0" w:rightChars="0"/>
+              <w:jc w:val="left"/>
+              <w:textAlignment w:val="auto"/>
+              <w:outlineLvl w:val="9"/>
+              <w:rPr>
+                <w:rFonts w:hint="default"/>
+                <w:sz w:val="28"/>
+                <w:szCs w:val="36"/>
+                <w:vertAlign w:val="baseline"/>
+              </w:rPr>
+            </w:pPr>
+            <w:r>
+              <w:rPr>
+                <w:rFonts w:hint="default"/>
+                <w:sz w:val="28"/>
+                <w:szCs w:val="36"/>
+                <w:vertAlign w:val="baseline"/>
+              </w:rPr>
+              <w:t>Other parameters……</w:t>
+            </w:r>
+          </w:p>
+          <w:p>
+            <w:pPr>
+              <w:keepNext w:val="0"/>
+              <w:keepLines w:val="0"/>
+              <w:pageBreakBefore w:val="0"/>
+              <w:widowControl w:val="0"/>
+              <w:numPr>
+                <w:ilvl w:val="0"/>
+                <w:numId w:val="0"/>
+              </w:numPr>
+              <w:tabs>
+                <w:tab w:val="clear" w:pos="425"/>
+              </w:tabs>
+              <w:kinsoku/>
+              <w:wordWrap/>
+              <w:overflowPunct/>
+              <w:topLinePunct w:val="0"/>
+              <w:autoSpaceDE/>
+              <w:autoSpaceDN/>
+              <w:bidi w:val="0"/>
+              <w:adjustRightInd/>
+              <w:snapToGrid/>
+              <w:spacing w:line="80" w:lineRule="atLeast"/>
+              <w:ind w:right="0" w:rightChars="0"/>
+              <w:jc w:val="left"/>
+              <w:textAlignment w:val="auto"/>
+              <w:outlineLvl w:val="9"/>
+              <w:rPr>
+                <w:rFonts w:hint="default"/>
+                <w:sz w:val="28"/>
+                <w:szCs w:val="36"/>
+                <w:vertAlign w:val="baseline"/>
+              </w:rPr>
+            </w:pPr>
+          </w:p>
+          <w:p>
+            <w:pPr>
+              <w:keepNext w:val="0"/>
+              <w:keepLines w:val="0"/>
+              <w:pageBreakBefore w:val="0"/>
+              <w:widowControl w:val="0"/>
+              <w:numPr>
+                <w:ilvl w:val="0"/>
+                <w:numId w:val="0"/>
+              </w:numPr>
+              <w:tabs>
+                <w:tab w:val="clear" w:pos="425"/>
+              </w:tabs>
+              <w:kinsoku/>
+              <w:wordWrap/>
+              <w:overflowPunct/>
+              <w:topLinePunct w:val="0"/>
+              <w:autoSpaceDE/>
+              <w:autoSpaceDN/>
+              <w:bidi w:val="0"/>
+              <w:adjustRightInd/>
+              <w:snapToGrid/>
+              <w:spacing w:line="80" w:lineRule="atLeast"/>
+              <w:ind w:right="0" w:rightChars="0"/>
+              <w:jc w:val="left"/>
+              <w:textAlignment w:val="auto"/>
+              <w:outlineLvl w:val="9"/>
+              <w:rPr>
+                <w:rFonts w:hint="default"/>
+                <w:sz w:val="28"/>
+                <w:szCs w:val="36"/>
+                <w:vertAlign w:val="baseline"/>
+              </w:rPr>
+            </w:pPr>
+            <w:r>
+              <w:rPr>
+                <w:rFonts w:hint="default"/>
+                <w:sz w:val="28"/>
+                <w:szCs w:val="36"/>
+                <w:vertAlign w:val="baseline"/>
+              </w:rPr>
+              <w:t>#pragma omp parallel for</w:t>
+            </w:r>
+          </w:p>
+          <w:p>
+            <w:pPr>
+              <w:keepNext w:val="0"/>
+              <w:keepLines w:val="0"/>
+              <w:pageBreakBefore w:val="0"/>
+              <w:widowControl w:val="0"/>
+              <w:numPr>
+                <w:ilvl w:val="0"/>
+                <w:numId w:val="0"/>
+              </w:numPr>
+              <w:tabs>
+                <w:tab w:val="clear" w:pos="425"/>
+              </w:tabs>
+              <w:kinsoku/>
+              <w:wordWrap/>
+              <w:overflowPunct/>
+              <w:topLinePunct w:val="0"/>
+              <w:autoSpaceDE/>
+              <w:autoSpaceDN/>
+              <w:bidi w:val="0"/>
+              <w:adjustRightInd/>
+              <w:snapToGrid/>
+              <w:spacing w:line="80" w:lineRule="atLeast"/>
+              <w:ind w:left="0" w:leftChars="0" w:right="0" w:rightChars="0" w:firstLine="0" w:firstLineChars="0"/>
+              <w:jc w:val="left"/>
+              <w:textAlignment w:val="auto"/>
+              <w:outlineLvl w:val="9"/>
+              <w:rPr>
+                <w:rFonts w:hint="default"/>
+                <w:sz w:val="28"/>
+                <w:szCs w:val="36"/>
+                <w:vertAlign w:val="baseline"/>
+              </w:rPr>
+            </w:pPr>
+            <w:r>
+              <w:rPr>
+                <w:rFonts w:hint="default"/>
+                <w:sz w:val="28"/>
+                <w:szCs w:val="36"/>
+                <w:vertAlign w:val="baseline"/>
+              </w:rPr>
+              <w:t xml:space="preserve">for (var = </w:t>
+            </w:r>
+            <w:r>
+              <w:rPr>
+                <w:rFonts w:hint="default"/>
+                <w:color w:val="FF0000"/>
+                <w:sz w:val="28"/>
+                <w:szCs w:val="36"/>
+                <w:vertAlign w:val="baseline"/>
+              </w:rPr>
+              <w:t>start_index</w:t>
+            </w:r>
+            <w:r>
+              <w:rPr>
+                <w:rFonts w:hint="default"/>
+                <w:sz w:val="28"/>
+                <w:szCs w:val="36"/>
+                <w:vertAlign w:val="baseline"/>
+              </w:rPr>
+              <w:t xml:space="preserve">; var &lt; </w:t>
+            </w:r>
+            <w:r>
+              <w:rPr>
+                <w:rFonts w:hint="default"/>
+                <w:color w:val="FF0000"/>
+                <w:sz w:val="28"/>
+                <w:szCs w:val="36"/>
+                <w:vertAlign w:val="baseline"/>
+              </w:rPr>
+              <w:t>end_index</w:t>
+            </w:r>
+            <w:r>
+              <w:rPr>
+                <w:rFonts w:hint="default"/>
+                <w:sz w:val="28"/>
+                <w:szCs w:val="36"/>
+                <w:vertAlign w:val="baseline"/>
+              </w:rPr>
+              <w:t>; )</w:t>
+            </w:r>
+          </w:p>
+          <w:p>
+            <w:pPr>
+              <w:keepNext w:val="0"/>
+              <w:keepLines w:val="0"/>
+              <w:pageBreakBefore w:val="0"/>
+              <w:widowControl w:val="0"/>
+              <w:numPr>
+                <w:ilvl w:val="0"/>
+                <w:numId w:val="0"/>
+              </w:numPr>
+              <w:tabs>
+                <w:tab w:val="clear" w:pos="425"/>
+              </w:tabs>
+              <w:kinsoku/>
+              <w:wordWrap/>
+              <w:overflowPunct/>
+              <w:topLinePunct w:val="0"/>
+              <w:autoSpaceDE/>
+              <w:autoSpaceDN/>
+              <w:bidi w:val="0"/>
+              <w:adjustRightInd/>
+              <w:snapToGrid/>
+              <w:spacing w:line="80" w:lineRule="atLeast"/>
+              <w:ind w:left="0" w:leftChars="0" w:right="0" w:rightChars="0" w:firstLine="0" w:firstLineChars="0"/>
+              <w:jc w:val="left"/>
+              <w:textAlignment w:val="auto"/>
+              <w:outlineLvl w:val="9"/>
+              <w:rPr>
+                <w:rFonts w:hint="default"/>
+                <w:sz w:val="28"/>
+                <w:szCs w:val="36"/>
+                <w:vertAlign w:val="baseline"/>
+              </w:rPr>
+            </w:pPr>
+            <w:r>
+              <w:rPr>
+                <w:rFonts w:hint="default"/>
+                <w:sz w:val="28"/>
+                <w:szCs w:val="36"/>
+                <w:vertAlign w:val="baseline"/>
+              </w:rPr>
+              <w:t>{</w:t>
+            </w:r>
+          </w:p>
+          <w:p>
+            <w:pPr>
+              <w:keepNext w:val="0"/>
+              <w:keepLines w:val="0"/>
+              <w:pageBreakBefore w:val="0"/>
+              <w:widowControl w:val="0"/>
+              <w:numPr>
+                <w:ilvl w:val="0"/>
+                <w:numId w:val="0"/>
+              </w:numPr>
+              <w:tabs>
+                <w:tab w:val="clear" w:pos="425"/>
+              </w:tabs>
+              <w:kinsoku/>
+              <w:wordWrap/>
+              <w:overflowPunct/>
+              <w:topLinePunct w:val="0"/>
+              <w:autoSpaceDE/>
+              <w:autoSpaceDN/>
+              <w:bidi w:val="0"/>
+              <w:adjustRightInd/>
+              <w:snapToGrid/>
+              <w:spacing w:line="80" w:lineRule="atLeast"/>
+              <w:ind w:left="0" w:leftChars="0" w:right="0" w:rightChars="0" w:firstLine="0" w:firstLineChars="0"/>
+              <w:jc w:val="left"/>
+              <w:textAlignment w:val="auto"/>
+              <w:outlineLvl w:val="9"/>
+              <w:rPr>
+                <w:rFonts w:hint="default"/>
+                <w:sz w:val="28"/>
+                <w:szCs w:val="36"/>
+                <w:vertAlign w:val="baseline"/>
+              </w:rPr>
+            </w:pPr>
+            <w:r>
+              <w:rPr>
+                <w:rFonts w:hint="default"/>
+                <w:sz w:val="28"/>
+                <w:szCs w:val="36"/>
+                <w:vertAlign w:val="baseline"/>
+              </w:rPr>
+              <w:t>原代码</w:t>
+            </w:r>
+          </w:p>
+          <w:p>
+            <w:pPr>
+              <w:keepNext w:val="0"/>
+              <w:keepLines w:val="0"/>
+              <w:pageBreakBefore w:val="0"/>
+              <w:widowControl w:val="0"/>
+              <w:numPr>
+                <w:ilvl w:val="0"/>
+                <w:numId w:val="0"/>
+              </w:numPr>
+              <w:tabs>
+                <w:tab w:val="clear" w:pos="425"/>
+              </w:tabs>
+              <w:kinsoku/>
+              <w:wordWrap/>
+              <w:overflowPunct/>
+              <w:topLinePunct w:val="0"/>
+              <w:autoSpaceDE/>
+              <w:autoSpaceDN/>
+              <w:bidi w:val="0"/>
+              <w:adjustRightInd/>
+              <w:snapToGrid/>
+              <w:spacing w:line="80" w:lineRule="atLeast"/>
+              <w:ind w:left="0" w:leftChars="0" w:right="0" w:rightChars="0" w:firstLine="0" w:firstLineChars="0"/>
+              <w:jc w:val="left"/>
+              <w:textAlignment w:val="auto"/>
+              <w:outlineLvl w:val="9"/>
+              <w:rPr>
+                <w:rFonts w:hint="default"/>
+                <w:sz w:val="28"/>
+                <w:szCs w:val="36"/>
+                <w:vertAlign w:val="baseline"/>
+              </w:rPr>
+            </w:pPr>
+            <w:r>
+              <w:rPr>
+                <w:rFonts w:hint="default"/>
+                <w:sz w:val="28"/>
+                <w:szCs w:val="36"/>
+                <w:vertAlign w:val="baseline"/>
+              </w:rPr>
+              <w:t>}</w:t>
+            </w:r>
+          </w:p>
+          <w:p>
+            <w:pPr>
+              <w:keepNext w:val="0"/>
+              <w:keepLines w:val="0"/>
+              <w:pageBreakBefore w:val="0"/>
+              <w:widowControl w:val="0"/>
+              <w:numPr>
+                <w:ilvl w:val="0"/>
+                <w:numId w:val="0"/>
+              </w:numPr>
+              <w:tabs>
+                <w:tab w:val="clear" w:pos="425"/>
+              </w:tabs>
+              <w:kinsoku/>
+              <w:wordWrap/>
+              <w:overflowPunct/>
+              <w:topLinePunct w:val="0"/>
+              <w:autoSpaceDE/>
+              <w:autoSpaceDN/>
+              <w:bidi w:val="0"/>
+              <w:adjustRightInd/>
+              <w:snapToGrid/>
+              <w:spacing w:line="80" w:lineRule="atLeast"/>
+              <w:ind w:left="0" w:leftChars="0" w:right="0" w:rightChars="0" w:firstLine="0" w:firstLineChars="0"/>
+              <w:jc w:val="left"/>
+              <w:textAlignment w:val="auto"/>
+              <w:outlineLvl w:val="9"/>
+              <w:rPr>
+                <w:rFonts w:hint="default"/>
+                <w:sz w:val="28"/>
+                <w:szCs w:val="36"/>
+                <w:vertAlign w:val="baseline"/>
+              </w:rPr>
+            </w:pPr>
+            <w:r>
+              <w:rPr>
+                <w:rFonts w:hint="default"/>
+                <w:sz w:val="28"/>
+                <w:szCs w:val="36"/>
+                <w:vertAlign w:val="baseline"/>
+              </w:rPr>
+              <w:t>}</w:t>
+            </w:r>
+          </w:p>
+        </w:tc>
+      </w:tr>
+    </w:tbl>
+    <w:p>
+      <w:pPr>
+        <w:numPr>
+          <w:ilvl w:val="0"/>
+          <w:numId w:val="0"/>
+        </w:numPr>
+        <w:tabs>
+          <w:tab w:val="clear" w:pos="425"/>
+        </w:tabs>
+        <w:jc w:val="left"/>
+        <w:rPr>
+          <w:rFonts w:hint="default"/>
+          <w:sz w:val="28"/>
+          <w:szCs w:val="36"/>
+        </w:rPr>
+      </w:pPr>
+    </w:p>
+    <w:p>
+      <w:pPr>
+        <w:numPr>
+          <w:ilvl w:val="0"/>
+          <w:numId w:val="0"/>
+        </w:numPr>
+        <w:tabs>
+          <w:tab w:val="clear" w:pos="425"/>
+        </w:tabs>
+        <w:jc w:val="left"/>
+        <w:rPr>
+          <w:rFonts w:hint="default"/>
+          <w:sz w:val="28"/>
+          <w:szCs w:val="36"/>
+        </w:rPr>
+      </w:pPr>
+      <w:r>
+        <w:rPr>
+          <w:rFonts w:hint="default"/>
+          <w:sz w:val="28"/>
+          <w:szCs w:val="36"/>
+        </w:rPr>
+        <w:t>Host文件生成：</w:t>
+      </w:r>
+    </w:p>
+    <w:tbl>
+      <w:tblPr>
+        <w:tblStyle w:val="4"/>
+        <w:tblW w:w="8522" w:type="dxa"/>
+        <w:tblInd w:w="0" w:type="dxa"/>
+        <w:tblBorders>
+          <w:top w:val="single" w:color="auto" w:sz="4" w:space="0"/>
+          <w:left w:val="single" w:color="auto" w:sz="4" w:space="0"/>
+          <w:bottom w:val="single" w:color="auto" w:sz="4" w:space="0"/>
+          <w:right w:val="single" w:color="auto" w:sz="4" w:space="0"/>
+          <w:insideH w:val="single" w:color="auto" w:sz="4" w:space="0"/>
+          <w:insideV w:val="single" w:color="auto" w:sz="4" w:space="0"/>
+        </w:tblBorders>
+        <w:tblLayout w:type="fixed"/>
+        <w:tblCellMar>
+          <w:left w:w="108" w:type="dxa"/>
+          <w:right w:w="108" w:type="dxa"/>
+        </w:tblCellMar>
+      </w:tblPr>
+      <w:tblGrid>
+        <w:gridCol w:w="8522"/>
+      </w:tblGrid>
+      <w:tr>
+        <w:tc>
+          <w:tcPr>
+            <w:tcW w:w="8522" w:type="dxa"/>
+          </w:tcPr>
+          <w:p>
+            <w:pPr>
+              <w:numPr>
+                <w:ilvl w:val="0"/>
+                <w:numId w:val="0"/>
+              </w:numPr>
+              <w:tabs>
+                <w:tab w:val="clear" w:pos="425"/>
+              </w:tabs>
+              <w:jc w:val="left"/>
+              <w:rPr>
+                <w:rFonts w:hint="default"/>
+                <w:sz w:val="28"/>
+                <w:szCs w:val="36"/>
+                <w:vertAlign w:val="baseline"/>
+              </w:rPr>
+            </w:pPr>
+            <w:r>
+              <w:rPr>
+                <w:rFonts w:hint="default"/>
+                <w:sz w:val="28"/>
+                <w:szCs w:val="36"/>
+                <w:vertAlign w:val="baseline"/>
+              </w:rPr>
+              <w:t>#include &lt;hStreams_source.h&gt;</w:t>
+            </w:r>
+          </w:p>
+          <w:p>
+            <w:pPr>
+              <w:numPr>
+                <w:ilvl w:val="0"/>
+                <w:numId w:val="0"/>
+              </w:numPr>
+              <w:tabs>
+                <w:tab w:val="clear" w:pos="425"/>
+              </w:tabs>
+              <w:jc w:val="left"/>
+              <w:rPr>
+                <w:rFonts w:hint="default"/>
+                <w:sz w:val="28"/>
+                <w:szCs w:val="36"/>
+                <w:vertAlign w:val="baseline"/>
+              </w:rPr>
+            </w:pPr>
+            <w:r>
+              <w:rPr>
+                <w:rFonts w:hint="default"/>
+                <w:sz w:val="28"/>
+                <w:szCs w:val="36"/>
+                <w:vertAlign w:val="baseline"/>
+              </w:rPr>
+              <w:t>#include &lt;hStreams_app_api.h&gt;</w:t>
+            </w:r>
+          </w:p>
+          <w:p>
+            <w:pPr>
+              <w:numPr>
+                <w:ilvl w:val="0"/>
+                <w:numId w:val="0"/>
+              </w:numPr>
+              <w:tabs>
+                <w:tab w:val="clear" w:pos="425"/>
+              </w:tabs>
+              <w:jc w:val="left"/>
+              <w:rPr>
+                <w:rFonts w:hint="default"/>
+                <w:sz w:val="28"/>
+                <w:szCs w:val="36"/>
+                <w:vertAlign w:val="baseline"/>
+              </w:rPr>
+            </w:pPr>
+            <w:r>
+              <w:rPr>
+                <w:rFonts w:hint="default"/>
+                <w:sz w:val="28"/>
+                <w:szCs w:val="36"/>
+                <w:vertAlign w:val="baseline"/>
+              </w:rPr>
+              <w:t>#include &lt;intel-coi/common/COIMacros_common.h&gt;</w:t>
+            </w:r>
+          </w:p>
+          <w:p>
+            <w:pPr>
+              <w:numPr>
+                <w:ilvl w:val="0"/>
+                <w:numId w:val="0"/>
+              </w:numPr>
+              <w:tabs>
+                <w:tab w:val="clear" w:pos="425"/>
+              </w:tabs>
+              <w:jc w:val="left"/>
+              <w:rPr>
+                <w:rFonts w:hint="default"/>
+                <w:sz w:val="28"/>
+                <w:szCs w:val="36"/>
+                <w:vertAlign w:val="baseline"/>
+              </w:rPr>
+            </w:pPr>
+            <w:r>
+              <w:rPr>
+                <w:rFonts w:hint="default"/>
+                <w:sz w:val="28"/>
+                <w:szCs w:val="36"/>
+                <w:vertAlign w:val="baseline"/>
+              </w:rPr>
+              <w:t>……</w:t>
+            </w:r>
+          </w:p>
+          <w:p>
+            <w:pPr>
+              <w:numPr>
+                <w:ilvl w:val="0"/>
+                <w:numId w:val="0"/>
+              </w:numPr>
+              <w:tabs>
+                <w:tab w:val="clear" w:pos="425"/>
+              </w:tabs>
+              <w:jc w:val="left"/>
+              <w:rPr>
+                <w:rFonts w:hint="default"/>
+                <w:sz w:val="28"/>
+                <w:szCs w:val="36"/>
+                <w:vertAlign w:val="baseline"/>
+              </w:rPr>
+            </w:pPr>
+            <w:r>
+              <w:rPr>
+                <w:rFonts w:hint="default"/>
+                <w:sz w:val="28"/>
+                <w:szCs w:val="36"/>
+                <w:vertAlign w:val="baseline"/>
+              </w:rPr>
+              <w:t>Function() {</w:t>
+            </w:r>
+          </w:p>
+          <w:p>
+            <w:pPr>
+              <w:numPr>
+                <w:ilvl w:val="0"/>
+                <w:numId w:val="0"/>
+              </w:numPr>
+              <w:tabs>
+                <w:tab w:val="clear" w:pos="425"/>
+              </w:tabs>
+              <w:jc w:val="left"/>
+              <w:rPr>
+                <w:rFonts w:hint="default"/>
+                <w:sz w:val="28"/>
+                <w:szCs w:val="36"/>
+                <w:vertAlign w:val="baseline"/>
+              </w:rPr>
+            </w:pPr>
+            <w:r>
+              <w:rPr>
+                <w:rFonts w:hint="default"/>
+                <w:sz w:val="28"/>
+                <w:szCs w:val="36"/>
+                <w:vertAlign w:val="baseline"/>
+              </w:rPr>
+              <w:t xml:space="preserve">  uint32_t logical_streams_per_place= 1;</w:t>
+            </w:r>
+          </w:p>
+          <w:p>
+            <w:pPr>
+              <w:numPr>
+                <w:ilvl w:val="0"/>
+                <w:numId w:val="0"/>
+              </w:numPr>
+              <w:tabs>
+                <w:tab w:val="clear" w:pos="425"/>
+              </w:tabs>
+              <w:jc w:val="left"/>
+              <w:rPr>
+                <w:rFonts w:hint="default"/>
+                <w:sz w:val="28"/>
+                <w:szCs w:val="36"/>
+                <w:vertAlign w:val="baseline"/>
+              </w:rPr>
+            </w:pPr>
+            <w:r>
+              <w:rPr>
+                <w:rFonts w:hint="default"/>
+                <w:sz w:val="28"/>
+                <w:szCs w:val="36"/>
+                <w:vertAlign w:val="baseline"/>
+              </w:rPr>
+              <w:t xml:space="preserve">  uint32_t places_per_domain = 2;</w:t>
+            </w:r>
+          </w:p>
+          <w:p>
+            <w:pPr>
+              <w:numPr>
+                <w:ilvl w:val="0"/>
+                <w:numId w:val="0"/>
+              </w:numPr>
+              <w:tabs>
+                <w:tab w:val="clear" w:pos="425"/>
+              </w:tabs>
+              <w:jc w:val="left"/>
+              <w:rPr>
+                <w:rFonts w:hint="default"/>
+                <w:sz w:val="28"/>
+                <w:szCs w:val="36"/>
+                <w:vertAlign w:val="baseline"/>
+              </w:rPr>
+            </w:pPr>
+            <w:r>
+              <w:rPr>
+                <w:rFonts w:hint="default"/>
+                <w:sz w:val="28"/>
+                <w:szCs w:val="36"/>
+                <w:vertAlign w:val="baseline"/>
+              </w:rPr>
+              <w:t xml:space="preserve">  HSTR_OPTIONS hstreams_options;</w:t>
+            </w:r>
+          </w:p>
+          <w:p>
+            <w:pPr>
+              <w:numPr>
+                <w:ilvl w:val="0"/>
+                <w:numId w:val="0"/>
+              </w:numPr>
+              <w:tabs>
+                <w:tab w:val="clear" w:pos="425"/>
+              </w:tabs>
+              <w:jc w:val="left"/>
+              <w:rPr>
+                <w:rFonts w:hint="default"/>
+                <w:sz w:val="28"/>
+                <w:szCs w:val="36"/>
+                <w:vertAlign w:val="baseline"/>
+              </w:rPr>
+            </w:pPr>
+          </w:p>
+          <w:p>
+            <w:pPr>
+              <w:numPr>
+                <w:ilvl w:val="0"/>
+                <w:numId w:val="0"/>
+              </w:numPr>
+              <w:tabs>
+                <w:tab w:val="clear" w:pos="425"/>
+              </w:tabs>
+              <w:jc w:val="left"/>
+              <w:rPr>
+                <w:rFonts w:hint="default"/>
+                <w:sz w:val="28"/>
+                <w:szCs w:val="36"/>
+                <w:vertAlign w:val="baseline"/>
+              </w:rPr>
+            </w:pPr>
+            <w:r>
+              <w:rPr>
+                <w:rFonts w:hint="default"/>
+                <w:sz w:val="28"/>
+                <w:szCs w:val="36"/>
+                <w:vertAlign w:val="baseline"/>
+              </w:rPr>
+              <w:t xml:space="preserve">  hStreams_GetCurrentOptions(&amp;hstreams_options, sizeof(hstreams_options));</w:t>
+            </w:r>
+          </w:p>
+          <w:p>
+            <w:pPr>
+              <w:numPr>
+                <w:ilvl w:val="0"/>
+                <w:numId w:val="0"/>
+              </w:numPr>
+              <w:tabs>
+                <w:tab w:val="clear" w:pos="425"/>
+              </w:tabs>
+              <w:jc w:val="left"/>
+              <w:rPr>
+                <w:rFonts w:hint="default"/>
+                <w:sz w:val="28"/>
+                <w:szCs w:val="36"/>
+                <w:vertAlign w:val="baseline"/>
+              </w:rPr>
+            </w:pPr>
+            <w:r>
+              <w:rPr>
+                <w:rFonts w:hint="default"/>
+                <w:sz w:val="28"/>
+                <w:szCs w:val="36"/>
+                <w:vertAlign w:val="baseline"/>
+              </w:rPr>
+              <w:t xml:space="preserve">  hstreams_options.verbose = 0;</w:t>
+            </w:r>
+          </w:p>
+          <w:p>
+            <w:pPr>
+              <w:numPr>
+                <w:ilvl w:val="0"/>
+                <w:numId w:val="0"/>
+              </w:numPr>
+              <w:tabs>
+                <w:tab w:val="clear" w:pos="425"/>
+              </w:tabs>
+              <w:jc w:val="left"/>
+              <w:rPr>
+                <w:rFonts w:hint="default"/>
+                <w:sz w:val="28"/>
+                <w:szCs w:val="36"/>
+                <w:vertAlign w:val="baseline"/>
+              </w:rPr>
+            </w:pPr>
+            <w:r>
+              <w:rPr>
+                <w:rFonts w:hint="default"/>
+                <w:sz w:val="28"/>
+                <w:szCs w:val="36"/>
+                <w:vertAlign w:val="baseline"/>
+              </w:rPr>
+              <w:t xml:space="preserve">  hstreams_options.phys_domains_limit = 256;</w:t>
+            </w:r>
+          </w:p>
+          <w:p>
+            <w:pPr>
+              <w:numPr>
+                <w:ilvl w:val="0"/>
+                <w:numId w:val="0"/>
+              </w:numPr>
+              <w:tabs>
+                <w:tab w:val="clear" w:pos="425"/>
+              </w:tabs>
+              <w:jc w:val="left"/>
+              <w:rPr>
+                <w:rFonts w:hint="default"/>
+                <w:sz w:val="28"/>
+                <w:szCs w:val="36"/>
+                <w:vertAlign w:val="baseline"/>
+              </w:rPr>
+            </w:pPr>
+            <w:r>
+              <w:rPr>
+                <w:rFonts w:hint="default"/>
+                <w:sz w:val="28"/>
+                <w:szCs w:val="36"/>
+                <w:vertAlign w:val="baseline"/>
+              </w:rPr>
+              <w:t xml:space="preserve">  char *libNames[20] = {NULL,NULL};</w:t>
+            </w:r>
+          </w:p>
+          <w:p>
+            <w:pPr>
+              <w:numPr>
+                <w:ilvl w:val="0"/>
+                <w:numId w:val="0"/>
+              </w:numPr>
+              <w:tabs>
+                <w:tab w:val="clear" w:pos="425"/>
+              </w:tabs>
+              <w:jc w:val="left"/>
+              <w:rPr>
+                <w:rFonts w:hint="default"/>
+                <w:sz w:val="28"/>
+                <w:szCs w:val="36"/>
+                <w:vertAlign w:val="baseline"/>
+              </w:rPr>
+            </w:pPr>
+            <w:r>
+              <w:rPr>
+                <w:rFonts w:hint="default"/>
+                <w:sz w:val="28"/>
+                <w:szCs w:val="36"/>
+                <w:vertAlign w:val="baseline"/>
+              </w:rPr>
+              <w:t xml:space="preserve">  unsigned int libNameCnt = 0;</w:t>
+            </w:r>
+          </w:p>
+          <w:p>
+            <w:pPr>
+              <w:numPr>
+                <w:ilvl w:val="0"/>
+                <w:numId w:val="0"/>
+              </w:numPr>
+              <w:tabs>
+                <w:tab w:val="clear" w:pos="425"/>
+              </w:tabs>
+              <w:jc w:val="left"/>
+              <w:rPr>
+                <w:rFonts w:hint="default"/>
+                <w:sz w:val="28"/>
+                <w:szCs w:val="36"/>
+                <w:vertAlign w:val="baseline"/>
+              </w:rPr>
+            </w:pPr>
+            <w:r>
+              <w:rPr>
+                <w:rFonts w:hint="default"/>
+                <w:sz w:val="28"/>
+                <w:szCs w:val="36"/>
+                <w:vertAlign w:val="baseline"/>
+              </w:rPr>
+              <w:t xml:space="preserve">  libNames[libNameCnt++] = "kernel.so";</w:t>
+            </w:r>
+          </w:p>
+          <w:p>
+            <w:pPr>
+              <w:numPr>
+                <w:ilvl w:val="0"/>
+                <w:numId w:val="0"/>
+              </w:numPr>
+              <w:tabs>
+                <w:tab w:val="clear" w:pos="425"/>
+              </w:tabs>
+              <w:jc w:val="left"/>
+              <w:rPr>
+                <w:rFonts w:hint="default"/>
+                <w:sz w:val="28"/>
+                <w:szCs w:val="36"/>
+                <w:vertAlign w:val="baseline"/>
+              </w:rPr>
+            </w:pPr>
+            <w:r>
+              <w:rPr>
+                <w:rFonts w:hint="default"/>
+                <w:sz w:val="28"/>
+                <w:szCs w:val="36"/>
+                <w:vertAlign w:val="baseline"/>
+              </w:rPr>
+              <w:t xml:space="preserve">  hstreams_options.libNames = libNames;</w:t>
+            </w:r>
+          </w:p>
+          <w:p>
+            <w:pPr>
+              <w:numPr>
+                <w:ilvl w:val="0"/>
+                <w:numId w:val="0"/>
+              </w:numPr>
+              <w:tabs>
+                <w:tab w:val="clear" w:pos="425"/>
+              </w:tabs>
+              <w:jc w:val="left"/>
+              <w:rPr>
+                <w:rFonts w:hint="default"/>
+                <w:sz w:val="28"/>
+                <w:szCs w:val="36"/>
+                <w:vertAlign w:val="baseline"/>
+              </w:rPr>
+            </w:pPr>
+            <w:r>
+              <w:rPr>
+                <w:rFonts w:hint="default"/>
+                <w:sz w:val="28"/>
+                <w:szCs w:val="36"/>
+                <w:vertAlign w:val="baseline"/>
+              </w:rPr>
+              <w:t xml:space="preserve">  hstreams_options.libNameCnt = (uint16_t)libNameCnt;</w:t>
+            </w:r>
+          </w:p>
+          <w:p>
+            <w:pPr>
+              <w:numPr>
+                <w:ilvl w:val="0"/>
+                <w:numId w:val="0"/>
+              </w:numPr>
+              <w:tabs>
+                <w:tab w:val="clear" w:pos="425"/>
+              </w:tabs>
+              <w:jc w:val="left"/>
+              <w:rPr>
+                <w:rFonts w:hint="default"/>
+                <w:sz w:val="28"/>
+                <w:szCs w:val="36"/>
+                <w:vertAlign w:val="baseline"/>
+              </w:rPr>
+            </w:pPr>
+            <w:r>
+              <w:rPr>
+                <w:rFonts w:hint="default"/>
+                <w:sz w:val="28"/>
+                <w:szCs w:val="36"/>
+                <w:vertAlign w:val="baseline"/>
+              </w:rPr>
+              <w:t xml:space="preserve">  hStreams_SetOptions(&amp;hstreams_options);</w:t>
+            </w:r>
+          </w:p>
+          <w:p>
+            <w:pPr>
+              <w:numPr>
+                <w:ilvl w:val="0"/>
+                <w:numId w:val="0"/>
+              </w:numPr>
+              <w:tabs>
+                <w:tab w:val="clear" w:pos="425"/>
+              </w:tabs>
+              <w:jc w:val="left"/>
+              <w:rPr>
+                <w:rFonts w:hint="default"/>
+                <w:sz w:val="28"/>
+                <w:szCs w:val="36"/>
+                <w:vertAlign w:val="baseline"/>
+              </w:rPr>
+            </w:pPr>
+          </w:p>
+          <w:p>
+            <w:pPr>
+              <w:numPr>
+                <w:ilvl w:val="0"/>
+                <w:numId w:val="0"/>
+              </w:numPr>
+              <w:tabs>
+                <w:tab w:val="clear" w:pos="425"/>
+              </w:tabs>
+              <w:jc w:val="left"/>
+              <w:rPr>
+                <w:rFonts w:hint="default"/>
+                <w:sz w:val="28"/>
+                <w:szCs w:val="36"/>
+                <w:vertAlign w:val="baseline"/>
+              </w:rPr>
+            </w:pPr>
+            <w:r>
+              <w:rPr>
+                <w:rFonts w:hint="default"/>
+                <w:sz w:val="28"/>
+                <w:szCs w:val="36"/>
+                <w:vertAlign w:val="baseline"/>
+              </w:rPr>
+              <w:t xml:space="preserve">  int iret = hStreams_app_init(places_per_domain, logical_streams_per_place);</w:t>
+            </w:r>
+          </w:p>
+          <w:p>
+            <w:pPr>
+              <w:numPr>
+                <w:ilvl w:val="0"/>
+                <w:numId w:val="0"/>
+              </w:numPr>
+              <w:tabs>
+                <w:tab w:val="clear" w:pos="425"/>
+              </w:tabs>
+              <w:jc w:val="left"/>
+              <w:rPr>
+                <w:rFonts w:hint="default"/>
+                <w:sz w:val="28"/>
+                <w:szCs w:val="36"/>
+                <w:vertAlign w:val="baseline"/>
+              </w:rPr>
+            </w:pPr>
+            <w:r>
+              <w:rPr>
+                <w:rFonts w:hint="default"/>
+                <w:sz w:val="28"/>
+                <w:szCs w:val="36"/>
+                <w:vertAlign w:val="baseline"/>
+              </w:rPr>
+              <w:t xml:space="preserve">  if( iret != 0 )</w:t>
+            </w:r>
+          </w:p>
+          <w:p>
+            <w:pPr>
+              <w:numPr>
+                <w:ilvl w:val="0"/>
+                <w:numId w:val="0"/>
+              </w:numPr>
+              <w:tabs>
+                <w:tab w:val="clear" w:pos="425"/>
+              </w:tabs>
+              <w:jc w:val="left"/>
+              <w:rPr>
+                <w:rFonts w:hint="default"/>
+                <w:sz w:val="28"/>
+                <w:szCs w:val="36"/>
+                <w:vertAlign w:val="baseline"/>
+              </w:rPr>
+            </w:pPr>
+            <w:r>
+              <w:rPr>
+                <w:rFonts w:hint="default"/>
+                <w:sz w:val="28"/>
+                <w:szCs w:val="36"/>
+                <w:vertAlign w:val="baseline"/>
+              </w:rPr>
+              <w:t xml:space="preserve">  {</w:t>
+            </w:r>
+          </w:p>
+          <w:p>
+            <w:pPr>
+              <w:numPr>
+                <w:ilvl w:val="0"/>
+                <w:numId w:val="0"/>
+              </w:numPr>
+              <w:tabs>
+                <w:tab w:val="clear" w:pos="425"/>
+              </w:tabs>
+              <w:jc w:val="left"/>
+              <w:rPr>
+                <w:rFonts w:hint="default"/>
+                <w:sz w:val="28"/>
+                <w:szCs w:val="36"/>
+                <w:vertAlign w:val="baseline"/>
+              </w:rPr>
+            </w:pPr>
+            <w:r>
+              <w:rPr>
+                <w:rFonts w:hint="default"/>
+                <w:sz w:val="28"/>
+                <w:szCs w:val="36"/>
+                <w:vertAlign w:val="baseline"/>
+              </w:rPr>
+              <w:t xml:space="preserve">    printf("hstreams_app_init failed!\n");</w:t>
+            </w:r>
+          </w:p>
+          <w:p>
+            <w:pPr>
+              <w:numPr>
+                <w:ilvl w:val="0"/>
+                <w:numId w:val="0"/>
+              </w:numPr>
+              <w:tabs>
+                <w:tab w:val="clear" w:pos="425"/>
+              </w:tabs>
+              <w:jc w:val="left"/>
+              <w:rPr>
+                <w:rFonts w:hint="default"/>
+                <w:sz w:val="28"/>
+                <w:szCs w:val="36"/>
+                <w:vertAlign w:val="baseline"/>
+              </w:rPr>
+            </w:pPr>
+            <w:r>
+              <w:rPr>
+                <w:rFonts w:hint="default"/>
+                <w:sz w:val="28"/>
+                <w:szCs w:val="36"/>
+                <w:vertAlign w:val="baseline"/>
+              </w:rPr>
+              <w:t xml:space="preserve">    exit(-1);</w:t>
+            </w:r>
+          </w:p>
+          <w:p>
+            <w:pPr>
+              <w:numPr>
+                <w:ilvl w:val="0"/>
+                <w:numId w:val="0"/>
+              </w:numPr>
+              <w:tabs>
+                <w:tab w:val="clear" w:pos="425"/>
+              </w:tabs>
+              <w:jc w:val="left"/>
+              <w:rPr>
+                <w:rFonts w:hint="default"/>
+                <w:sz w:val="28"/>
+                <w:szCs w:val="36"/>
+                <w:vertAlign w:val="baseline"/>
+              </w:rPr>
+            </w:pPr>
+            <w:r>
+              <w:rPr>
+                <w:rFonts w:hint="default"/>
+                <w:sz w:val="28"/>
+                <w:szCs w:val="36"/>
+                <w:vertAlign w:val="baseline"/>
+              </w:rPr>
+              <w:t xml:space="preserve">  }</w:t>
+            </w:r>
+          </w:p>
+          <w:p>
+            <w:pPr>
+              <w:numPr>
+                <w:ilvl w:val="0"/>
+                <w:numId w:val="0"/>
+              </w:numPr>
+              <w:tabs>
+                <w:tab w:val="clear" w:pos="425"/>
+              </w:tabs>
+              <w:jc w:val="left"/>
+              <w:rPr>
+                <w:rFonts w:hint="default"/>
+                <w:sz w:val="28"/>
+                <w:szCs w:val="36"/>
+                <w:vertAlign w:val="baseline"/>
+              </w:rPr>
+            </w:pPr>
+          </w:p>
+          <w:p>
+            <w:pPr>
+              <w:numPr>
+                <w:ilvl w:val="0"/>
+                <w:numId w:val="0"/>
+              </w:numPr>
+              <w:tabs>
+                <w:tab w:val="clear" w:pos="425"/>
+              </w:tabs>
+              <w:jc w:val="left"/>
+              <w:rPr>
+                <w:rFonts w:hint="default"/>
+                <w:sz w:val="28"/>
+                <w:szCs w:val="36"/>
+                <w:vertAlign w:val="baseline"/>
+              </w:rPr>
+            </w:pPr>
+            <w:r>
+              <w:rPr>
+                <w:rFonts w:hint="default"/>
+                <w:sz w:val="28"/>
+                <w:szCs w:val="36"/>
+                <w:vertAlign w:val="baseline"/>
+              </w:rPr>
+              <w:t xml:space="preserve">  (hStreams_app_create_buf((type) var, size));</w:t>
+            </w:r>
+          </w:p>
+          <w:p>
+            <w:pPr>
+              <w:numPr>
+                <w:ilvl w:val="0"/>
+                <w:numId w:val="0"/>
+              </w:numPr>
+              <w:tabs>
+                <w:tab w:val="clear" w:pos="425"/>
+              </w:tabs>
+              <w:jc w:val="left"/>
+              <w:rPr>
+                <w:rFonts w:hint="default"/>
+                <w:sz w:val="28"/>
+                <w:szCs w:val="36"/>
+                <w:vertAlign w:val="baseline"/>
+              </w:rPr>
+            </w:pPr>
+            <w:r>
+              <w:rPr>
+                <w:rFonts w:hint="default"/>
+                <w:sz w:val="28"/>
+                <w:szCs w:val="36"/>
+                <w:vertAlign w:val="baseline"/>
+              </w:rPr>
+              <w:t>……</w:t>
+            </w:r>
+          </w:p>
+          <w:p>
+            <w:pPr>
+              <w:numPr>
+                <w:ilvl w:val="0"/>
+                <w:numId w:val="0"/>
+              </w:numPr>
+              <w:tabs>
+                <w:tab w:val="clear" w:pos="425"/>
+              </w:tabs>
+              <w:jc w:val="left"/>
+              <w:rPr>
+                <w:rFonts w:hint="default"/>
+                <w:sz w:val="28"/>
+                <w:szCs w:val="36"/>
+                <w:vertAlign w:val="baseline"/>
+              </w:rPr>
+            </w:pPr>
+            <w:r>
+              <w:rPr>
+                <w:rFonts w:hint="default"/>
+                <w:sz w:val="28"/>
+                <w:szCs w:val="36"/>
+                <w:vertAlign w:val="baseline"/>
+              </w:rPr>
+              <w:t xml:space="preserve">  (hStreams_app_xfer_memory((type) var, (type) var, size, 0, HSTR_SRC_TO_SINK, NULL));</w:t>
+            </w:r>
+          </w:p>
+          <w:p>
+            <w:pPr>
+              <w:numPr>
+                <w:ilvl w:val="0"/>
+                <w:numId w:val="0"/>
+              </w:numPr>
+              <w:tabs>
+                <w:tab w:val="clear" w:pos="425"/>
+              </w:tabs>
+              <w:jc w:val="left"/>
+              <w:rPr>
+                <w:rFonts w:hint="default"/>
+                <w:sz w:val="28"/>
+                <w:szCs w:val="36"/>
+                <w:vertAlign w:val="baseline"/>
+              </w:rPr>
+            </w:pPr>
+            <w:r>
+              <w:rPr>
+                <w:rFonts w:hint="default"/>
+                <w:sz w:val="28"/>
+                <w:szCs w:val="36"/>
+                <w:vertAlign w:val="baseline"/>
+              </w:rPr>
+              <w:t>……</w:t>
+            </w:r>
+          </w:p>
+          <w:p>
+            <w:pPr>
+              <w:numPr>
+                <w:ilvl w:val="0"/>
+                <w:numId w:val="0"/>
+              </w:numPr>
+              <w:tabs>
+                <w:tab w:val="clear" w:pos="425"/>
+              </w:tabs>
+              <w:jc w:val="left"/>
+              <w:rPr>
+                <w:rFonts w:hint="default"/>
+                <w:sz w:val="28"/>
+                <w:szCs w:val="36"/>
+                <w:vertAlign w:val="baseline"/>
+              </w:rPr>
+            </w:pPr>
+            <w:r>
+              <w:rPr>
+                <w:rFonts w:hint="default"/>
+                <w:sz w:val="28"/>
+                <w:szCs w:val="36"/>
+                <w:vertAlign w:val="baseline"/>
+              </w:rPr>
+              <w:t xml:space="preserve">  int sub_blocks = len/task_blocks;</w:t>
+            </w:r>
+          </w:p>
+          <w:p>
+            <w:pPr>
+              <w:numPr>
+                <w:ilvl w:val="0"/>
+                <w:numId w:val="0"/>
+              </w:numPr>
+              <w:tabs>
+                <w:tab w:val="clear" w:pos="425"/>
+              </w:tabs>
+              <w:jc w:val="left"/>
+              <w:rPr>
+                <w:rFonts w:hint="default"/>
+                <w:sz w:val="28"/>
+                <w:szCs w:val="36"/>
+                <w:vertAlign w:val="baseline"/>
+              </w:rPr>
+            </w:pPr>
+            <w:r>
+              <w:rPr>
+                <w:rFonts w:hint="default"/>
+                <w:sz w:val="28"/>
+                <w:szCs w:val="36"/>
+                <w:vertAlign w:val="baseline"/>
+              </w:rPr>
+              <w:t xml:space="preserve">  int remain_index = len%task_blocks;</w:t>
+            </w:r>
+          </w:p>
+          <w:p>
+            <w:pPr>
+              <w:numPr>
+                <w:ilvl w:val="0"/>
+                <w:numId w:val="0"/>
+              </w:numPr>
+              <w:tabs>
+                <w:tab w:val="clear" w:pos="425"/>
+              </w:tabs>
+              <w:jc w:val="left"/>
+              <w:rPr>
+                <w:rFonts w:hint="default"/>
+                <w:sz w:val="28"/>
+                <w:szCs w:val="36"/>
+                <w:vertAlign w:val="baseline"/>
+              </w:rPr>
+            </w:pPr>
+            <w:r>
+              <w:rPr>
+                <w:rFonts w:hint="default"/>
+                <w:sz w:val="28"/>
+                <w:szCs w:val="36"/>
+                <w:vertAlign w:val="baseline"/>
+              </w:rPr>
+              <w:t xml:space="preserve">  int start_index = 0;</w:t>
+            </w:r>
+          </w:p>
+          <w:p>
+            <w:pPr>
+              <w:numPr>
+                <w:ilvl w:val="0"/>
+                <w:numId w:val="0"/>
+              </w:numPr>
+              <w:tabs>
+                <w:tab w:val="clear" w:pos="425"/>
+              </w:tabs>
+              <w:jc w:val="left"/>
+              <w:rPr>
+                <w:rFonts w:hint="default"/>
+                <w:sz w:val="28"/>
+                <w:szCs w:val="36"/>
+                <w:vertAlign w:val="baseline"/>
+              </w:rPr>
+            </w:pPr>
+            <w:r>
+              <w:rPr>
+                <w:rFonts w:hint="default"/>
+                <w:sz w:val="28"/>
+                <w:szCs w:val="36"/>
+                <w:vertAlign w:val="baseline"/>
+              </w:rPr>
+              <w:t xml:space="preserve">  int end_index = 0;</w:t>
+            </w:r>
+          </w:p>
+          <w:p>
+            <w:pPr>
+              <w:numPr>
+                <w:ilvl w:val="0"/>
+                <w:numId w:val="0"/>
+              </w:numPr>
+              <w:tabs>
+                <w:tab w:val="clear" w:pos="425"/>
+              </w:tabs>
+              <w:jc w:val="left"/>
+              <w:rPr>
+                <w:rFonts w:hint="default"/>
+                <w:sz w:val="28"/>
+                <w:szCs w:val="36"/>
+                <w:vertAlign w:val="baseline"/>
+              </w:rPr>
+            </w:pPr>
+            <w:r>
+              <w:rPr>
+                <w:rFonts w:hint="default"/>
+                <w:sz w:val="28"/>
+                <w:szCs w:val="36"/>
+                <w:vertAlign w:val="baseline"/>
+              </w:rPr>
+              <w:t xml:space="preserve">  uint64_t args[];</w:t>
+            </w:r>
+          </w:p>
+          <w:p>
+            <w:pPr>
+              <w:numPr>
+                <w:ilvl w:val="0"/>
+                <w:numId w:val="0"/>
+              </w:numPr>
+              <w:tabs>
+                <w:tab w:val="clear" w:pos="425"/>
+              </w:tabs>
+              <w:jc w:val="left"/>
+              <w:rPr>
+                <w:rFonts w:hint="default"/>
+                <w:sz w:val="28"/>
+                <w:szCs w:val="36"/>
+                <w:vertAlign w:val="baseline"/>
+              </w:rPr>
+            </w:pPr>
+            <w:r>
+              <w:rPr>
+                <w:rFonts w:hint="default"/>
+                <w:sz w:val="28"/>
+                <w:szCs w:val="36"/>
+                <w:vertAlign w:val="baseline"/>
+              </w:rPr>
+              <w:t xml:space="preserve">  args[] = (uint64_t) var;</w:t>
+            </w:r>
+          </w:p>
+          <w:p>
+            <w:pPr>
+              <w:numPr>
+                <w:ilvl w:val="0"/>
+                <w:numId w:val="0"/>
+              </w:numPr>
+              <w:tabs>
+                <w:tab w:val="clear" w:pos="425"/>
+              </w:tabs>
+              <w:jc w:val="left"/>
+              <w:rPr>
+                <w:rFonts w:hint="default"/>
+                <w:sz w:val="28"/>
+                <w:szCs w:val="36"/>
+                <w:vertAlign w:val="baseline"/>
+              </w:rPr>
+            </w:pPr>
+            <w:r>
+              <w:rPr>
+                <w:rFonts w:hint="default"/>
+                <w:sz w:val="28"/>
+                <w:szCs w:val="36"/>
+                <w:vertAlign w:val="baseline"/>
+              </w:rPr>
+              <w:t xml:space="preserve">  hStreams_ThreadSynchronize();</w:t>
+            </w:r>
+          </w:p>
+          <w:p>
+            <w:pPr>
+              <w:numPr>
+                <w:ilvl w:val="0"/>
+                <w:numId w:val="0"/>
+              </w:numPr>
+              <w:tabs>
+                <w:tab w:val="clear" w:pos="425"/>
+              </w:tabs>
+              <w:jc w:val="left"/>
+              <w:rPr>
+                <w:rFonts w:hint="default"/>
+                <w:sz w:val="28"/>
+                <w:szCs w:val="36"/>
+                <w:vertAlign w:val="baseline"/>
+              </w:rPr>
+            </w:pPr>
+            <w:r>
+              <w:rPr>
+                <w:rFonts w:hint="default"/>
+                <w:sz w:val="28"/>
+                <w:szCs w:val="36"/>
+                <w:vertAlign w:val="baseline"/>
+              </w:rPr>
+              <w:t xml:space="preserve">  start_index = value;</w:t>
+            </w:r>
+          </w:p>
+          <w:p>
+            <w:pPr>
+              <w:numPr>
+                <w:ilvl w:val="0"/>
+                <w:numId w:val="0"/>
+              </w:numPr>
+              <w:tabs>
+                <w:tab w:val="clear" w:pos="425"/>
+              </w:tabs>
+              <w:jc w:val="left"/>
+              <w:rPr>
+                <w:rFonts w:hint="default"/>
+                <w:sz w:val="28"/>
+                <w:szCs w:val="36"/>
+                <w:vertAlign w:val="baseline"/>
+              </w:rPr>
+            </w:pPr>
+            <w:r>
+              <w:rPr>
+                <w:rFonts w:hint="default"/>
+                <w:sz w:val="28"/>
+                <w:szCs w:val="36"/>
+                <w:vertAlign w:val="baseline"/>
+              </w:rPr>
+              <w:t xml:space="preserve">  for (int idx_subtask = 0; idx_subtask &lt; task_blocks; idx_subtask ++)</w:t>
+            </w:r>
+          </w:p>
+          <w:p>
+            <w:pPr>
+              <w:numPr>
+                <w:ilvl w:val="0"/>
+                <w:numId w:val="0"/>
+              </w:numPr>
+              <w:tabs>
+                <w:tab w:val="clear" w:pos="425"/>
+              </w:tabs>
+              <w:jc w:val="left"/>
+              <w:rPr>
+                <w:rFonts w:hint="default"/>
+                <w:sz w:val="28"/>
+                <w:szCs w:val="36"/>
+                <w:vertAlign w:val="baseline"/>
+              </w:rPr>
+            </w:pPr>
+            <w:r>
+              <w:rPr>
+                <w:rFonts w:hint="default"/>
+                <w:sz w:val="28"/>
+                <w:szCs w:val="36"/>
+                <w:vertAlign w:val="baseline"/>
+              </w:rPr>
+              <w:t>{</w:t>
+            </w:r>
+          </w:p>
+          <w:p>
+            <w:pPr>
+              <w:numPr>
+                <w:ilvl w:val="0"/>
+                <w:numId w:val="0"/>
+              </w:numPr>
+              <w:tabs>
+                <w:tab w:val="clear" w:pos="425"/>
+              </w:tabs>
+              <w:jc w:val="left"/>
+              <w:rPr>
+                <w:rFonts w:hint="default"/>
+                <w:sz w:val="28"/>
+                <w:szCs w:val="36"/>
+                <w:vertAlign w:val="baseline"/>
+              </w:rPr>
+            </w:pPr>
+            <w:r>
+              <w:rPr>
+                <w:rFonts w:hint="default"/>
+                <w:sz w:val="28"/>
+                <w:szCs w:val="36"/>
+                <w:vertAlign w:val="baseline"/>
+              </w:rPr>
+              <w:t xml:space="preserve">  args[0] = (uint64_t) start_index;</w:t>
+            </w:r>
+          </w:p>
+          <w:p>
+            <w:pPr>
+              <w:numPr>
+                <w:ilvl w:val="0"/>
+                <w:numId w:val="0"/>
+              </w:numPr>
+              <w:tabs>
+                <w:tab w:val="clear" w:pos="425"/>
+              </w:tabs>
+              <w:jc w:val="left"/>
+              <w:rPr>
+                <w:rFonts w:hint="default"/>
+                <w:sz w:val="28"/>
+                <w:szCs w:val="36"/>
+                <w:vertAlign w:val="baseline"/>
+              </w:rPr>
+            </w:pPr>
+            <w:r>
+              <w:rPr>
+                <w:rFonts w:hint="default"/>
+                <w:sz w:val="28"/>
+                <w:szCs w:val="36"/>
+                <w:vertAlign w:val="baseline"/>
+              </w:rPr>
+              <w:t xml:space="preserve">  end_index = start_index + sub_blocks;</w:t>
+            </w:r>
+          </w:p>
+          <w:p>
+            <w:pPr>
+              <w:numPr>
+                <w:ilvl w:val="0"/>
+                <w:numId w:val="0"/>
+              </w:numPr>
+              <w:tabs>
+                <w:tab w:val="clear" w:pos="425"/>
+              </w:tabs>
+              <w:jc w:val="left"/>
+              <w:rPr>
+                <w:rFonts w:hint="default"/>
+                <w:sz w:val="28"/>
+                <w:szCs w:val="36"/>
+                <w:vertAlign w:val="baseline"/>
+              </w:rPr>
+            </w:pPr>
+            <w:r>
+              <w:rPr>
+                <w:rFonts w:hint="default"/>
+                <w:sz w:val="28"/>
+                <w:szCs w:val="36"/>
+                <w:vertAlign w:val="baseline"/>
+              </w:rPr>
+              <w:t xml:space="preserve">  if (idx_subtask &lt; remain_index)</w:t>
+            </w:r>
+          </w:p>
+          <w:p>
+            <w:pPr>
+              <w:numPr>
+                <w:ilvl w:val="0"/>
+                <w:numId w:val="0"/>
+              </w:numPr>
+              <w:tabs>
+                <w:tab w:val="clear" w:pos="425"/>
+              </w:tabs>
+              <w:jc w:val="left"/>
+              <w:rPr>
+                <w:rFonts w:hint="default"/>
+                <w:sz w:val="28"/>
+                <w:szCs w:val="36"/>
+                <w:vertAlign w:val="baseline"/>
+              </w:rPr>
+            </w:pPr>
+            <w:r>
+              <w:rPr>
+                <w:rFonts w:hint="default"/>
+                <w:sz w:val="28"/>
+                <w:szCs w:val="36"/>
+                <w:vertAlign w:val="baseline"/>
+              </w:rPr>
+              <w:t xml:space="preserve">      end_index ++;</w:t>
+            </w:r>
+          </w:p>
+          <w:p>
+            <w:pPr>
+              <w:numPr>
+                <w:ilvl w:val="0"/>
+                <w:numId w:val="0"/>
+              </w:numPr>
+              <w:tabs>
+                <w:tab w:val="clear" w:pos="425"/>
+              </w:tabs>
+              <w:jc w:val="left"/>
+              <w:rPr>
+                <w:rFonts w:hint="default"/>
+                <w:sz w:val="28"/>
+                <w:szCs w:val="36"/>
+                <w:vertAlign w:val="baseline"/>
+              </w:rPr>
+            </w:pPr>
+            <w:r>
+              <w:rPr>
+                <w:rFonts w:hint="default"/>
+                <w:sz w:val="28"/>
+                <w:szCs w:val="36"/>
+                <w:vertAlign w:val="baseline"/>
+              </w:rPr>
+              <w:t xml:space="preserve">  args[1] = (uint64_t) end_index; </w:t>
+            </w:r>
+          </w:p>
+          <w:p>
+            <w:pPr>
+              <w:numPr>
+                <w:ilvl w:val="0"/>
+                <w:numId w:val="0"/>
+              </w:numPr>
+              <w:tabs>
+                <w:tab w:val="clear" w:pos="425"/>
+              </w:tabs>
+              <w:jc w:val="left"/>
+              <w:rPr>
+                <w:rFonts w:hint="default"/>
+                <w:sz w:val="28"/>
+                <w:szCs w:val="36"/>
+                <w:vertAlign w:val="baseline"/>
+              </w:rPr>
+            </w:pPr>
+            <w:r>
+              <w:rPr>
+                <w:rFonts w:hint="default"/>
+                <w:sz w:val="28"/>
+                <w:szCs w:val="36"/>
+                <w:vertAlign w:val="baseline"/>
+              </w:rPr>
+              <w:t xml:space="preserve">  (hStreams_app_xfer_memory(&amp;var[start_index], &amp;var[start_index], (end_index - start_index) * sizeof (type), idx_subtask % logical_streams, HSTR_SRC_TO_SINK, NULL));</w:t>
+            </w:r>
+          </w:p>
+          <w:p>
+            <w:pPr>
+              <w:numPr>
+                <w:ilvl w:val="0"/>
+                <w:numId w:val="0"/>
+              </w:numPr>
+              <w:tabs>
+                <w:tab w:val="clear" w:pos="425"/>
+              </w:tabs>
+              <w:jc w:val="left"/>
+              <w:rPr>
+                <w:rFonts w:hint="default"/>
+                <w:sz w:val="28"/>
+                <w:szCs w:val="36"/>
+                <w:vertAlign w:val="baseline"/>
+              </w:rPr>
+            </w:pPr>
+            <w:r>
+              <w:rPr>
+                <w:rFonts w:hint="default"/>
+                <w:sz w:val="28"/>
+                <w:szCs w:val="36"/>
+                <w:vertAlign w:val="baseline"/>
+              </w:rPr>
+              <w:t xml:space="preserve">  ……</w:t>
+            </w:r>
+          </w:p>
+          <w:p>
+            <w:pPr>
+              <w:numPr>
+                <w:ilvl w:val="0"/>
+                <w:numId w:val="0"/>
+              </w:numPr>
+              <w:tabs>
+                <w:tab w:val="clear" w:pos="425"/>
+              </w:tabs>
+              <w:jc w:val="left"/>
+              <w:rPr>
+                <w:rFonts w:hint="default"/>
+                <w:sz w:val="28"/>
+                <w:szCs w:val="36"/>
+                <w:vertAlign w:val="baseline"/>
+              </w:rPr>
+            </w:pPr>
+            <w:r>
+              <w:rPr>
+                <w:rFonts w:hint="default"/>
+                <w:sz w:val="28"/>
+                <w:szCs w:val="36"/>
+                <w:vertAlign w:val="baseline"/>
+              </w:rPr>
+              <w:t xml:space="preserve">  hStreams_EnqueueCompute(</w:t>
+            </w:r>
+          </w:p>
+          <w:p>
+            <w:pPr>
+              <w:numPr>
+                <w:ilvl w:val="0"/>
+                <w:numId w:val="0"/>
+              </w:numPr>
+              <w:tabs>
+                <w:tab w:val="clear" w:pos="425"/>
+              </w:tabs>
+              <w:ind w:firstLine="560"/>
+              <w:jc w:val="left"/>
+              <w:rPr>
+                <w:rFonts w:hint="default"/>
+                <w:sz w:val="28"/>
+                <w:szCs w:val="36"/>
+                <w:vertAlign w:val="baseline"/>
+              </w:rPr>
+            </w:pPr>
+            <w:r>
+              <w:rPr>
+                <w:rFonts w:hint="default"/>
+                <w:sz w:val="28"/>
+                <w:szCs w:val="36"/>
+                <w:vertAlign w:val="baseline"/>
+              </w:rPr>
+              <w:t>idx_subtask % logical_streams,</w:t>
+            </w:r>
+          </w:p>
+          <w:p>
+            <w:pPr>
+              <w:numPr>
+                <w:ilvl w:val="0"/>
+                <w:numId w:val="0"/>
+              </w:numPr>
+              <w:tabs>
+                <w:tab w:val="clear" w:pos="425"/>
+              </w:tabs>
+              <w:ind w:firstLine="560"/>
+              <w:jc w:val="left"/>
+              <w:rPr>
+                <w:rFonts w:hint="default"/>
+                <w:sz w:val="28"/>
+                <w:szCs w:val="36"/>
+                <w:vertAlign w:val="baseline"/>
+              </w:rPr>
+            </w:pPr>
+            <w:r>
+              <w:rPr>
+                <w:rFonts w:hint="default"/>
+                <w:sz w:val="28"/>
+                <w:szCs w:val="36"/>
+                <w:vertAlign w:val="baseline"/>
+              </w:rPr>
+              <w:t>kernel,</w:t>
+            </w:r>
+          </w:p>
+          <w:p>
+            <w:pPr>
+              <w:numPr>
+                <w:ilvl w:val="0"/>
+                <w:numId w:val="0"/>
+              </w:numPr>
+              <w:tabs>
+                <w:tab w:val="clear" w:pos="425"/>
+              </w:tabs>
+              <w:ind w:firstLine="560"/>
+              <w:jc w:val="left"/>
+              <w:rPr>
+                <w:rFonts w:hint="default"/>
+                <w:sz w:val="28"/>
+                <w:szCs w:val="36"/>
+                <w:vertAlign w:val="baseline"/>
+              </w:rPr>
+            </w:pPr>
+            <w:r>
+              <w:rPr>
+                <w:rFonts w:hint="default"/>
+                <w:sz w:val="28"/>
+                <w:szCs w:val="36"/>
+                <w:vertAlign w:val="baseline"/>
+              </w:rPr>
+              <w:t>val_num,</w:t>
+            </w:r>
+          </w:p>
+          <w:p>
+            <w:pPr>
+              <w:numPr>
+                <w:ilvl w:val="0"/>
+                <w:numId w:val="0"/>
+              </w:numPr>
+              <w:tabs>
+                <w:tab w:val="clear" w:pos="425"/>
+              </w:tabs>
+              <w:ind w:firstLine="560"/>
+              <w:jc w:val="left"/>
+              <w:rPr>
+                <w:rFonts w:hint="default"/>
+                <w:sz w:val="28"/>
+                <w:szCs w:val="36"/>
+                <w:vertAlign w:val="baseline"/>
+              </w:rPr>
+            </w:pPr>
+            <w:r>
+              <w:rPr>
+                <w:rFonts w:hint="default"/>
+                <w:sz w:val="28"/>
+                <w:szCs w:val="36"/>
+                <w:vertAlign w:val="baseline"/>
+              </w:rPr>
+              <w:t>pointer_num,</w:t>
+            </w:r>
+          </w:p>
+          <w:p>
+            <w:pPr>
+              <w:numPr>
+                <w:ilvl w:val="0"/>
+                <w:numId w:val="0"/>
+              </w:numPr>
+              <w:tabs>
+                <w:tab w:val="clear" w:pos="425"/>
+              </w:tabs>
+              <w:ind w:firstLine="560"/>
+              <w:jc w:val="left"/>
+              <w:rPr>
+                <w:rFonts w:hint="default"/>
+                <w:sz w:val="28"/>
+                <w:szCs w:val="36"/>
+                <w:vertAlign w:val="baseline"/>
+              </w:rPr>
+            </w:pPr>
+            <w:r>
+              <w:rPr>
+                <w:rFonts w:hint="default"/>
+                <w:sz w:val="28"/>
+                <w:szCs w:val="36"/>
+                <w:vertAlign w:val="baseline"/>
+              </w:rPr>
+              <w:t>args,</w:t>
+            </w:r>
+          </w:p>
+          <w:p>
+            <w:pPr>
+              <w:numPr>
+                <w:ilvl w:val="0"/>
+                <w:numId w:val="0"/>
+              </w:numPr>
+              <w:tabs>
+                <w:tab w:val="clear" w:pos="425"/>
+              </w:tabs>
+              <w:ind w:firstLine="560"/>
+              <w:jc w:val="left"/>
+              <w:rPr>
+                <w:rFonts w:hint="default"/>
+                <w:sz w:val="28"/>
+                <w:szCs w:val="36"/>
+                <w:vertAlign w:val="baseline"/>
+              </w:rPr>
+            </w:pPr>
+            <w:r>
+              <w:rPr>
+                <w:rFonts w:hint="default"/>
+                <w:sz w:val="28"/>
+                <w:szCs w:val="36"/>
+                <w:vertAlign w:val="baseline"/>
+              </w:rPr>
+              <w:t>NULL,NULL,0));</w:t>
+            </w:r>
+          </w:p>
+          <w:p>
+            <w:pPr>
+              <w:numPr>
+                <w:ilvl w:val="0"/>
+                <w:numId w:val="0"/>
+              </w:numPr>
+              <w:tabs>
+                <w:tab w:val="clear" w:pos="425"/>
+              </w:tabs>
+              <w:jc w:val="left"/>
+              <w:rPr>
+                <w:rFonts w:hint="default"/>
+                <w:sz w:val="28"/>
+                <w:szCs w:val="36"/>
+                <w:vertAlign w:val="baseline"/>
+              </w:rPr>
+            </w:pPr>
+            <w:r>
+              <w:rPr>
+                <w:rFonts w:hint="default"/>
+                <w:sz w:val="28"/>
+                <w:szCs w:val="36"/>
+                <w:vertAlign w:val="baseline"/>
+              </w:rPr>
+              <w:t xml:space="preserve">  (hStreams_app_xfer_memory(&amp;var[start_index], &amp;var[start_index], (end_index - start_index) * sizeof (type), idx_subtask % logical_streams, HSTR_SINK_TO_SRC, NULL));</w:t>
+            </w:r>
+          </w:p>
+          <w:p>
+            <w:pPr>
+              <w:numPr>
+                <w:ilvl w:val="0"/>
+                <w:numId w:val="0"/>
+              </w:numPr>
+              <w:tabs>
+                <w:tab w:val="clear" w:pos="425"/>
+              </w:tabs>
+              <w:jc w:val="left"/>
+              <w:rPr>
+                <w:rFonts w:hint="default"/>
+                <w:sz w:val="28"/>
+                <w:szCs w:val="36"/>
+                <w:vertAlign w:val="baseline"/>
+              </w:rPr>
+            </w:pPr>
+            <w:r>
+              <w:rPr>
+                <w:rFonts w:hint="default"/>
+                <w:sz w:val="28"/>
+                <w:szCs w:val="36"/>
+                <w:vertAlign w:val="baseline"/>
+              </w:rPr>
+              <w:t>……</w:t>
+            </w:r>
+          </w:p>
+          <w:p>
+            <w:pPr>
+              <w:numPr>
+                <w:ilvl w:val="0"/>
+                <w:numId w:val="0"/>
+              </w:numPr>
+              <w:tabs>
+                <w:tab w:val="clear" w:pos="425"/>
+              </w:tabs>
+              <w:jc w:val="left"/>
+              <w:rPr>
+                <w:rFonts w:hint="default"/>
+                <w:sz w:val="28"/>
+                <w:szCs w:val="36"/>
+                <w:vertAlign w:val="baseline"/>
+              </w:rPr>
+            </w:pPr>
+            <w:r>
+              <w:rPr>
+                <w:rFonts w:hint="default"/>
+                <w:sz w:val="28"/>
+                <w:szCs w:val="36"/>
+                <w:vertAlign w:val="baseline"/>
+              </w:rPr>
+              <w:t xml:space="preserve">  start_index = end_index;</w:t>
+            </w:r>
+          </w:p>
+          <w:p>
+            <w:pPr>
+              <w:numPr>
+                <w:ilvl w:val="0"/>
+                <w:numId w:val="0"/>
+              </w:numPr>
+              <w:tabs>
+                <w:tab w:val="clear" w:pos="425"/>
+              </w:tabs>
+              <w:jc w:val="left"/>
+              <w:rPr>
+                <w:rFonts w:hint="default"/>
+                <w:sz w:val="28"/>
+                <w:szCs w:val="36"/>
+                <w:vertAlign w:val="baseline"/>
+              </w:rPr>
+            </w:pPr>
+            <w:r>
+              <w:rPr>
+                <w:rFonts w:hint="default"/>
+                <w:sz w:val="28"/>
+                <w:szCs w:val="36"/>
+                <w:vertAlign w:val="baseline"/>
+              </w:rPr>
+              <w:t>}</w:t>
+            </w:r>
+          </w:p>
+          <w:p>
+            <w:pPr>
+              <w:numPr>
+                <w:ilvl w:val="0"/>
+                <w:numId w:val="0"/>
+              </w:numPr>
+              <w:tabs>
+                <w:tab w:val="clear" w:pos="425"/>
+              </w:tabs>
+              <w:jc w:val="left"/>
+              <w:rPr>
+                <w:rFonts w:hint="default"/>
+                <w:sz w:val="28"/>
+                <w:szCs w:val="36"/>
+                <w:vertAlign w:val="baseline"/>
+              </w:rPr>
+            </w:pPr>
+            <w:r>
+              <w:rPr>
+                <w:rFonts w:hint="default"/>
+                <w:sz w:val="28"/>
+                <w:szCs w:val="36"/>
+                <w:vertAlign w:val="baseline"/>
+              </w:rPr>
+              <w:t>hStreams_ThreadSynchronize();</w:t>
+            </w:r>
+          </w:p>
+          <w:p>
+            <w:pPr>
+              <w:numPr>
+                <w:ilvl w:val="0"/>
+                <w:numId w:val="0"/>
+              </w:numPr>
+              <w:tabs>
+                <w:tab w:val="clear" w:pos="425"/>
+              </w:tabs>
+              <w:jc w:val="left"/>
+              <w:rPr>
+                <w:rFonts w:hint="default"/>
+                <w:sz w:val="28"/>
+                <w:szCs w:val="36"/>
+                <w:vertAlign w:val="baseline"/>
+              </w:rPr>
+            </w:pPr>
+            <w:r>
+              <w:rPr>
+                <w:rFonts w:hint="default"/>
+                <w:sz w:val="28"/>
+                <w:szCs w:val="36"/>
+                <w:vertAlign w:val="baseline"/>
+              </w:rPr>
+              <w:t>(hStreams_app_xfer_memory((type)var, (type)var, size, 0, HSTR_SINK_TO_SRC, NULL));</w:t>
+            </w:r>
+          </w:p>
+          <w:p>
+            <w:pPr>
+              <w:numPr>
+                <w:ilvl w:val="0"/>
+                <w:numId w:val="0"/>
+              </w:numPr>
+              <w:tabs>
+                <w:tab w:val="clear" w:pos="425"/>
+              </w:tabs>
+              <w:jc w:val="left"/>
+              <w:rPr>
+                <w:rFonts w:hint="default"/>
+                <w:sz w:val="28"/>
+                <w:szCs w:val="36"/>
+                <w:vertAlign w:val="baseline"/>
+              </w:rPr>
+            </w:pPr>
+            <w:r>
+              <w:rPr>
+                <w:rFonts w:hint="default"/>
+                <w:sz w:val="28"/>
+                <w:szCs w:val="36"/>
+                <w:vertAlign w:val="baseline"/>
+              </w:rPr>
+              <w:t>……</w:t>
+            </w:r>
+          </w:p>
+          <w:p>
+            <w:pPr>
+              <w:numPr>
+                <w:ilvl w:val="0"/>
+                <w:numId w:val="0"/>
+              </w:numPr>
+              <w:tabs>
+                <w:tab w:val="clear" w:pos="425"/>
+              </w:tabs>
+              <w:jc w:val="left"/>
+              <w:rPr>
+                <w:rFonts w:hint="default"/>
+                <w:sz w:val="28"/>
+                <w:szCs w:val="36"/>
+                <w:vertAlign w:val="baseline"/>
+              </w:rPr>
+            </w:pPr>
+            <w:r>
+              <w:rPr>
+                <w:rFonts w:hint="default"/>
+                <w:sz w:val="28"/>
+                <w:szCs w:val="36"/>
+                <w:vertAlign w:val="baseline"/>
+              </w:rPr>
+              <w:t>hStreams_ThreadSynchronize();</w:t>
+            </w:r>
+          </w:p>
+          <w:p>
+            <w:pPr>
+              <w:numPr>
+                <w:ilvl w:val="0"/>
+                <w:numId w:val="0"/>
+              </w:numPr>
+              <w:tabs>
+                <w:tab w:val="clear" w:pos="425"/>
+              </w:tabs>
+              <w:jc w:val="left"/>
+              <w:rPr>
+                <w:rFonts w:hint="default"/>
+                <w:sz w:val="28"/>
+                <w:szCs w:val="36"/>
+                <w:vertAlign w:val="baseline"/>
+              </w:rPr>
+            </w:pPr>
+          </w:p>
+          <w:p>
+            <w:pPr>
+              <w:numPr>
+                <w:ilvl w:val="0"/>
+                <w:numId w:val="0"/>
+              </w:numPr>
+              <w:tabs>
+                <w:tab w:val="clear" w:pos="425"/>
+              </w:tabs>
+              <w:jc w:val="left"/>
+              <w:rPr>
+                <w:rFonts w:hint="default"/>
+                <w:sz w:val="28"/>
+                <w:szCs w:val="36"/>
+                <w:vertAlign w:val="baseline"/>
+              </w:rPr>
+            </w:pPr>
+            <w:r>
+              <w:rPr>
+                <w:rFonts w:hint="default"/>
+                <w:sz w:val="28"/>
+                <w:szCs w:val="36"/>
+                <w:vertAlign w:val="baseline"/>
+              </w:rPr>
+              <w:t>……</w:t>
+            </w:r>
+          </w:p>
+          <w:p>
+            <w:pPr>
+              <w:numPr>
+                <w:ilvl w:val="0"/>
+                <w:numId w:val="0"/>
+              </w:numPr>
+              <w:tabs>
+                <w:tab w:val="clear" w:pos="425"/>
+              </w:tabs>
+              <w:jc w:val="left"/>
+              <w:rPr>
+                <w:rFonts w:hint="default"/>
+                <w:sz w:val="28"/>
+                <w:szCs w:val="36"/>
+                <w:vertAlign w:val="baseline"/>
+              </w:rPr>
+            </w:pPr>
+            <w:r>
+              <w:rPr>
+                <w:rFonts w:hint="default"/>
+                <w:sz w:val="28"/>
+                <w:szCs w:val="36"/>
+                <w:vertAlign w:val="baseline"/>
+              </w:rPr>
+              <w:t>……</w:t>
+            </w:r>
+          </w:p>
+          <w:p>
+            <w:pPr>
+              <w:numPr>
+                <w:ilvl w:val="0"/>
+                <w:numId w:val="0"/>
+              </w:numPr>
+              <w:tabs>
+                <w:tab w:val="clear" w:pos="425"/>
+              </w:tabs>
+              <w:jc w:val="left"/>
+              <w:rPr>
+                <w:rFonts w:hint="default"/>
+                <w:sz w:val="28"/>
+                <w:szCs w:val="36"/>
+                <w:vertAlign w:val="baseline"/>
+              </w:rPr>
+            </w:pPr>
+            <w:r>
+              <w:rPr>
+                <w:rFonts w:hint="default"/>
+                <w:sz w:val="28"/>
+                <w:szCs w:val="36"/>
+                <w:vertAlign w:val="baseline"/>
+              </w:rPr>
+              <w:t>hStreams_app_fini();</w:t>
+            </w:r>
+            <w:bookmarkStart w:id="0" w:name="_GoBack"/>
+            <w:bookmarkEnd w:id="0"/>
+          </w:p>
+          <w:p>
+            <w:pPr>
+              <w:numPr>
+                <w:ilvl w:val="0"/>
+                <w:numId w:val="0"/>
+              </w:numPr>
+              <w:tabs>
+                <w:tab w:val="clear" w:pos="425"/>
+              </w:tabs>
+              <w:jc w:val="left"/>
+              <w:rPr>
+                <w:rFonts w:hint="default"/>
+                <w:sz w:val="28"/>
+                <w:szCs w:val="36"/>
+                <w:vertAlign w:val="baseline"/>
+              </w:rPr>
+            </w:pPr>
+            <w:r>
+              <w:rPr>
+                <w:rFonts w:hint="default"/>
+                <w:sz w:val="28"/>
+                <w:szCs w:val="36"/>
+                <w:vertAlign w:val="baseline"/>
+              </w:rPr>
+              <w:t>}</w:t>
+            </w:r>
+          </w:p>
+          <w:p>
+            <w:pPr>
+              <w:numPr>
+                <w:ilvl w:val="0"/>
+                <w:numId w:val="0"/>
+              </w:numPr>
+              <w:tabs>
+                <w:tab w:val="clear" w:pos="425"/>
+              </w:tabs>
+              <w:jc w:val="left"/>
+              <w:rPr>
+                <w:rFonts w:hint="default"/>
+                <w:sz w:val="28"/>
+                <w:szCs w:val="36"/>
+                <w:vertAlign w:val="baseline"/>
+              </w:rPr>
+            </w:pPr>
+          </w:p>
+        </w:tc>
+      </w:tr>
+    </w:tbl>
+    <w:p>
+      <w:pPr>
+        <w:numPr>
+          <w:ilvl w:val="0"/>
+          <w:numId w:val="0"/>
+        </w:numPr>
+        <w:tabs>
+          <w:tab w:val="clear" w:pos="425"/>
+        </w:tabs>
         <w:jc w:val="left"/>
         <w:rPr>
           <w:rFonts w:hint="default"/>
@@ -8786,26 +11636,6 @@
     <w:nsid w:val="5B0630F3"/>
     <w:multiLevelType w:val="singleLevel"/>
     <w:tmpl w:val="5B0630F3"/>
-    <w:lvl w:ilvl="0" w:tentative="1">
-      <w:start w:val="1"/>
-      <w:numFmt w:val="lowerLetter"/>
-      <w:lvlText w:val="%1."/>
-      <w:lvlJc w:val="left"/>
-      <w:pPr>
-        <w:tabs>
-          <w:tab w:val="left" w:pos="425"/>
-        </w:tabs>
-        <w:ind w:left="425" w:leftChars="0" w:hanging="425" w:firstLineChars="0"/>
-      </w:pPr>
-      <w:rPr>
-        <w:rFonts w:hint="default"/>
-      </w:rPr>
-    </w:lvl>
-  </w:abstractNum>
-  <w:abstractNum w:abstractNumId="1527144506">
-    <w:nsid w:val="5B06603A"/>
-    <w:multiLevelType w:val="singleLevel"/>
-    <w:tmpl w:val="5B06603A"/>
     <w:lvl w:ilvl="0" w:tentative="1">
       <w:start w:val="1"/>
       <w:numFmt w:val="lowerLetter"/>
@@ -8954,6 +11784,26 @@
       </w:rPr>
     </w:lvl>
   </w:abstractNum>
+  <w:abstractNum w:abstractNumId="1527144506">
+    <w:nsid w:val="5B06603A"/>
+    <w:multiLevelType w:val="singleLevel"/>
+    <w:tmpl w:val="5B06603A"/>
+    <w:lvl w:ilvl="0" w:tentative="1">
+      <w:start w:val="1"/>
+      <w:numFmt w:val="lowerLetter"/>
+      <w:lvlText w:val="%1."/>
+      <w:lvlJc w:val="left"/>
+      <w:pPr>
+        <w:tabs>
+          <w:tab w:val="left" w:pos="425"/>
+        </w:tabs>
+        <w:ind w:left="425" w:leftChars="0" w:hanging="425" w:firstLineChars="0"/>
+      </w:pPr>
+      <w:rPr>
+        <w:rFonts w:hint="default"/>
+      </w:rPr>
+    </w:lvl>
+  </w:abstractNum>
   <w:abstractNum w:abstractNumId="1527146174">
     <w:nsid w:val="5B0666BE"/>
     <w:multiLevelType w:val="singleLevel"/>
@@ -8974,24 +11824,16 @@
       </w:rPr>
     </w:lvl>
   </w:abstractNum>
-  <w:abstractNum w:abstractNumId="1527149328">
-    <w:nsid w:val="5B067310"/>
+  <w:abstractNum w:abstractNumId="1527149312">
+    <w:nsid w:val="5B067300"/>
     <w:multiLevelType w:val="multilevel"/>
-    <w:tmpl w:val="5B067310"/>
+    <w:tmpl w:val="5B067300"/>
     <w:lvl w:ilvl="0" w:tentative="1">
-      <w:start w:val="1"/>
-      <w:numFmt w:val="decimal"/>
-      <w:lvlText w:val="%1."/>
+      <w:start w:val="3"/>
+      <w:numFmt w:val="chineseCounting"/>
+      <w:suff w:val="nothing"/>
+      <w:lvlText w:val="%1、"/>
       <w:lvlJc w:val="left"/>
-      <w:pPr>
-        <w:tabs>
-          <w:tab w:val="left" w:pos="425"/>
-        </w:tabs>
-        <w:ind w:left="425" w:leftChars="0" w:hanging="425" w:firstLineChars="0"/>
-      </w:pPr>
-      <w:rPr>
-        <w:rFonts w:hint="default"/>
-      </w:rPr>
     </w:lvl>
     <w:lvl w:ilvl="1" w:tentative="1">
       <w:start w:val="1"/>
@@ -9114,16 +11956,24 @@
       </w:rPr>
     </w:lvl>
   </w:abstractNum>
-  <w:abstractNum w:abstractNumId="1527149312">
-    <w:nsid w:val="5B067300"/>
+  <w:abstractNum w:abstractNumId="1527149328">
+    <w:nsid w:val="5B067310"/>
     <w:multiLevelType w:val="multilevel"/>
-    <w:tmpl w:val="5B067300"/>
+    <w:tmpl w:val="5B067310"/>
     <w:lvl w:ilvl="0" w:tentative="1">
-      <w:start w:val="3"/>
-      <w:numFmt w:val="chineseCounting"/>
-      <w:suff w:val="nothing"/>
-      <w:lvlText w:val="%1、"/>
+      <w:start w:val="1"/>
+      <w:numFmt w:val="decimal"/>
+      <w:lvlText w:val="%1."/>
       <w:lvlJc w:val="left"/>
+      <w:pPr>
+        <w:tabs>
+          <w:tab w:val="left" w:pos="425"/>
+        </w:tabs>
+        <w:ind w:left="425" w:leftChars="0" w:hanging="425" w:firstLineChars="0"/>
+      </w:pPr>
+      <w:rPr>
+        <w:rFonts w:hint="default"/>
+      </w:rPr>
     </w:lvl>
     <w:lvl w:ilvl="1" w:tentative="1">
       <w:start w:val="1"/>

</xml_diff>